<commit_message>
PVL für Systemische Biologie begonnen
</commit_message>
<xml_diff>
--- a/Studium MW/Systemische Biologie/Mitschriften.docx
+++ b/Studium MW/Systemische Biologie/Mitschriften.docx
@@ -1688,20 +1688,7 @@
           <w:rFonts w:eastAsiaTheme="minorEastAsia"/>
         </w:rPr>
         <w:br/>
-      </w:r>
-      <w:proofErr w:type="spellStart"/>
-      <w:r>
-        <w:rPr>
-          <w:rFonts w:eastAsiaTheme="minorEastAsia"/>
-        </w:rPr>
-        <w:t>Unter</w:t>
-      </w:r>
-      <w:proofErr w:type="spellEnd"/>
-      <w:r>
-        <w:rPr>
-          <w:rFonts w:eastAsiaTheme="minorEastAsia"/>
-        </w:rPr>
-        <w:t xml:space="preserve"> Einbeziehung von Reaktionsgeschwindigkeiten: </w:t>
+        <w:t xml:space="preserve">Unter Einbeziehung von Reaktionsgeschwindigkeiten: </w:t>
       </w:r>
       <m:oMath>
         <m:sSub>
@@ -2537,7 +2524,2903 @@
         <w:rPr>
           <w:rFonts w:eastAsiaTheme="minorEastAsia"/>
         </w:rPr>
-        <w:t>…Transformation zu einer Funktio</w:t>
+        <w:t>…Transformation zu einer Funktion 1/V</w:t>
+      </w:r>
+      <w:r>
+        <w:rPr>
+          <w:rFonts w:eastAsiaTheme="minorEastAsia"/>
+        </w:rPr>
+        <w:t>=f</w:t>
+      </w:r>
+      <w:r>
+        <w:rPr>
+          <w:rFonts w:eastAsiaTheme="minorEastAsia"/>
+        </w:rPr>
+        <w:t>(1/S)</w:t>
+      </w:r>
+      <w:r>
+        <w:rPr>
+          <w:rFonts w:eastAsiaTheme="minorEastAsia"/>
+        </w:rPr>
+        <w:t xml:space="preserve"> als lineare Funktion (besser zu plotten) (</w:t>
+      </w:r>
+      <w:proofErr w:type="spellStart"/>
+      <w:r>
+        <w:rPr>
+          <w:rFonts w:eastAsiaTheme="minorEastAsia"/>
+        </w:rPr>
+        <w:t>lineweaver</w:t>
+      </w:r>
+      <w:proofErr w:type="spellEnd"/>
+      <w:r>
+        <w:rPr>
+          <w:rFonts w:eastAsiaTheme="minorEastAsia"/>
+        </w:rPr>
+        <w:t>-Burk-Diagramm), Anstieg=K</w:t>
+      </w:r>
+      <w:r>
+        <w:rPr>
+          <w:rFonts w:eastAsiaTheme="minorEastAsia"/>
+          <w:vertAlign w:val="subscript"/>
+        </w:rPr>
+        <w:t>m</w:t>
+      </w:r>
+      <w:r>
+        <w:rPr>
+          <w:rFonts w:eastAsiaTheme="minorEastAsia"/>
+        </w:rPr>
+        <w:t>/</w:t>
+      </w:r>
+      <w:proofErr w:type="spellStart"/>
+      <w:r>
+        <w:rPr>
+          <w:rFonts w:eastAsiaTheme="minorEastAsia"/>
+        </w:rPr>
+        <w:t>V</w:t>
+      </w:r>
+      <w:r>
+        <w:rPr>
+          <w:rFonts w:eastAsiaTheme="minorEastAsia"/>
+          <w:vertAlign w:val="subscript"/>
+        </w:rPr>
+        <w:t>max</w:t>
+      </w:r>
+      <w:proofErr w:type="spellEnd"/>
+      <w:r>
+        <w:rPr>
+          <w:rFonts w:eastAsiaTheme="minorEastAsia"/>
+        </w:rPr>
+        <w:t>, Achsenabschnitt= 1/</w:t>
+      </w:r>
+      <w:proofErr w:type="spellStart"/>
+      <w:r>
+        <w:rPr>
+          <w:rFonts w:eastAsiaTheme="minorEastAsia"/>
+        </w:rPr>
+        <w:t>V</w:t>
+      </w:r>
+      <w:r>
+        <w:rPr>
+          <w:rFonts w:eastAsiaTheme="minorEastAsia"/>
+          <w:vertAlign w:val="subscript"/>
+        </w:rPr>
+        <w:t>max</w:t>
+      </w:r>
+      <w:proofErr w:type="spellEnd"/>
+      <w:r>
+        <w:rPr>
+          <w:rFonts w:eastAsiaTheme="minorEastAsia"/>
+        </w:rPr>
+        <w:t xml:space="preserve">, anhand von experimentellen Daten können dann </w:t>
+      </w:r>
+      <w:proofErr w:type="spellStart"/>
+      <w:r>
+        <w:rPr>
+          <w:rFonts w:eastAsiaTheme="minorEastAsia"/>
+        </w:rPr>
+        <w:t>V</w:t>
+      </w:r>
+      <w:r>
+        <w:rPr>
+          <w:rFonts w:eastAsiaTheme="minorEastAsia"/>
+          <w:vertAlign w:val="subscript"/>
+        </w:rPr>
+        <w:t>max</w:t>
+      </w:r>
+      <w:proofErr w:type="spellEnd"/>
+      <w:r>
+        <w:rPr>
+          <w:rFonts w:eastAsiaTheme="minorEastAsia"/>
+        </w:rPr>
+        <w:t xml:space="preserve"> </w:t>
+      </w:r>
+      <w:r>
+        <w:rPr>
+          <w:rFonts w:eastAsiaTheme="minorEastAsia"/>
+        </w:rPr>
+        <w:t>und</w:t>
+      </w:r>
+      <w:r>
+        <w:rPr>
+          <w:rFonts w:eastAsiaTheme="minorEastAsia"/>
+        </w:rPr>
+        <w:t xml:space="preserve"> K</w:t>
+      </w:r>
+      <w:r>
+        <w:rPr>
+          <w:rFonts w:eastAsiaTheme="minorEastAsia"/>
+          <w:vertAlign w:val="subscript"/>
+        </w:rPr>
+        <w:t>m</w:t>
+      </w:r>
+      <w:r>
+        <w:rPr>
+          <w:rFonts w:eastAsiaTheme="minorEastAsia"/>
+        </w:rPr>
+        <w:t xml:space="preserve"> abgelesen werden.</w:t>
+      </w:r>
+    </w:p>
+    <w:p>
+      <w:pPr>
+        <w:rPr>
+          <w:rFonts w:eastAsiaTheme="minorEastAsia"/>
+          <w:u w:val="single"/>
+        </w:rPr>
+      </w:pPr>
+      <w:r>
+        <w:rPr>
+          <w:rFonts w:eastAsiaTheme="minorEastAsia"/>
+          <w:u w:val="single"/>
+        </w:rPr>
+        <w:t>Kompetitive Inhibition</w:t>
+      </w:r>
+    </w:p>
+    <w:p>
+      <w:pPr>
+        <w:rPr>
+          <w:rFonts w:eastAsiaTheme="minorEastAsia"/>
+        </w:rPr>
+      </w:pPr>
+      <w:r>
+        <w:rPr>
+          <w:rFonts w:eastAsiaTheme="minorEastAsia"/>
+        </w:rPr>
+        <w:t xml:space="preserve">Problem: Reaktionskonstanten der enzymatischen und </w:t>
+      </w:r>
+      <w:proofErr w:type="spellStart"/>
+      <w:r>
+        <w:rPr>
+          <w:rFonts w:eastAsiaTheme="minorEastAsia"/>
+        </w:rPr>
+        <w:t>inhibitorischen</w:t>
+      </w:r>
+      <w:proofErr w:type="spellEnd"/>
+      <w:r>
+        <w:rPr>
+          <w:rFonts w:eastAsiaTheme="minorEastAsia"/>
+        </w:rPr>
+        <w:t xml:space="preserve"> Reaktionen sind nicht messbar (explizite Parameter), deshalb Nutzung messbarer Parameter (effektiver Parameter) wie K</w:t>
+      </w:r>
+      <w:r>
+        <w:rPr>
+          <w:rFonts w:eastAsiaTheme="minorEastAsia"/>
+          <w:vertAlign w:val="subscript"/>
+        </w:rPr>
+        <w:t>m</w:t>
+      </w:r>
+      <w:r>
+        <w:rPr>
+          <w:rFonts w:eastAsiaTheme="minorEastAsia"/>
+        </w:rPr>
+        <w:t xml:space="preserve">, </w:t>
+      </w:r>
+      <w:proofErr w:type="spellStart"/>
+      <w:r>
+        <w:rPr>
+          <w:rFonts w:eastAsiaTheme="minorEastAsia"/>
+        </w:rPr>
+        <w:t>K</w:t>
+      </w:r>
+      <w:r>
+        <w:rPr>
+          <w:rFonts w:eastAsiaTheme="minorEastAsia"/>
+          <w:vertAlign w:val="subscript"/>
+        </w:rPr>
+        <w:t>i</w:t>
+      </w:r>
+      <w:proofErr w:type="spellEnd"/>
+      <w:r>
+        <w:rPr>
+          <w:rFonts w:eastAsiaTheme="minorEastAsia"/>
+        </w:rPr>
+        <w:t xml:space="preserve"> und </w:t>
+      </w:r>
+      <w:proofErr w:type="spellStart"/>
+      <w:r>
+        <w:rPr>
+          <w:rFonts w:eastAsiaTheme="minorEastAsia"/>
+        </w:rPr>
+        <w:t>V</w:t>
+      </w:r>
+      <w:r>
+        <w:rPr>
+          <w:rFonts w:eastAsiaTheme="minorEastAsia"/>
+          <w:vertAlign w:val="subscript"/>
+        </w:rPr>
+        <w:t>max</w:t>
+      </w:r>
+      <w:proofErr w:type="spellEnd"/>
+      <w:r>
+        <w:rPr>
+          <w:rFonts w:eastAsiaTheme="minorEastAsia"/>
+        </w:rPr>
+        <w:t>.</w:t>
+      </w:r>
+    </w:p>
+    <w:p>
+      <w:pPr>
+        <w:rPr>
+          <w:rFonts w:eastAsiaTheme="minorEastAsia"/>
+        </w:rPr>
+      </w:pPr>
+      <w:r>
+        <w:rPr>
+          <w:rFonts w:eastAsiaTheme="minorEastAsia"/>
+        </w:rPr>
+        <w:t>E + I -&gt; EI -&gt; E + I (</w:t>
+      </w:r>
+      <w:proofErr w:type="spellStart"/>
+      <w:r>
+        <w:rPr>
+          <w:rFonts w:eastAsiaTheme="minorEastAsia"/>
+        </w:rPr>
+        <w:t>k</w:t>
+      </w:r>
+      <w:r>
+        <w:rPr>
+          <w:rFonts w:eastAsiaTheme="minorEastAsia"/>
+          <w:vertAlign w:val="subscript"/>
+        </w:rPr>
+        <w:t>on</w:t>
+      </w:r>
+      <w:proofErr w:type="spellEnd"/>
+      <w:r>
+        <w:rPr>
+          <w:rFonts w:eastAsiaTheme="minorEastAsia"/>
+        </w:rPr>
+        <w:t xml:space="preserve">, </w:t>
+      </w:r>
+      <w:proofErr w:type="spellStart"/>
+      <w:r>
+        <w:rPr>
+          <w:rFonts w:eastAsiaTheme="minorEastAsia"/>
+        </w:rPr>
+        <w:t>k</w:t>
+      </w:r>
+      <w:r>
+        <w:rPr>
+          <w:rFonts w:eastAsiaTheme="minorEastAsia"/>
+          <w:vertAlign w:val="subscript"/>
+        </w:rPr>
+        <w:t>off</w:t>
+      </w:r>
+      <w:proofErr w:type="spellEnd"/>
+      <w:r>
+        <w:rPr>
+          <w:rFonts w:eastAsiaTheme="minorEastAsia"/>
+        </w:rPr>
+        <w:t>)</w:t>
+      </w:r>
+      <w:r>
+        <w:rPr>
+          <w:rFonts w:eastAsiaTheme="minorEastAsia"/>
+        </w:rPr>
+        <w:br/>
+        <w:t>E + S -&gt; ES -&gt; E + P (</w:t>
+      </w:r>
+      <w:proofErr w:type="spellStart"/>
+      <w:r>
+        <w:rPr>
+          <w:rFonts w:eastAsiaTheme="minorEastAsia"/>
+        </w:rPr>
+        <w:t>k</w:t>
+      </w:r>
+      <w:r>
+        <w:rPr>
+          <w:rFonts w:eastAsiaTheme="minorEastAsia"/>
+          <w:vertAlign w:val="subscript"/>
+        </w:rPr>
+        <w:t>i</w:t>
+      </w:r>
+      <w:proofErr w:type="spellEnd"/>
+      <w:r>
+        <w:rPr>
+          <w:rFonts w:eastAsiaTheme="minorEastAsia"/>
+        </w:rPr>
+        <w:t xml:space="preserve">, </w:t>
+      </w:r>
+      <w:proofErr w:type="spellStart"/>
+      <w:r>
+        <w:rPr>
+          <w:rFonts w:eastAsiaTheme="minorEastAsia"/>
+        </w:rPr>
+        <w:t>k</w:t>
+      </w:r>
+      <w:r>
+        <w:rPr>
+          <w:rFonts w:eastAsiaTheme="minorEastAsia"/>
+          <w:vertAlign w:val="subscript"/>
+        </w:rPr>
+        <w:t>d</w:t>
+      </w:r>
+      <w:proofErr w:type="spellEnd"/>
+      <w:r>
+        <w:rPr>
+          <w:rFonts w:eastAsiaTheme="minorEastAsia"/>
+        </w:rPr>
+        <w:t>)</w:t>
+      </w:r>
+    </w:p>
+    <w:p>
+      <w:pPr>
+        <w:rPr>
+          <w:rFonts w:eastAsiaTheme="minorEastAsia"/>
+        </w:rPr>
+      </w:pPr>
+      <w:r>
+        <w:rPr>
+          <w:rFonts w:eastAsiaTheme="minorEastAsia"/>
+        </w:rPr>
+        <w:t>E*S*</w:t>
+      </w:r>
+      <w:proofErr w:type="spellStart"/>
+      <w:r>
+        <w:rPr>
+          <w:rFonts w:eastAsiaTheme="minorEastAsia"/>
+        </w:rPr>
+        <w:t>k</w:t>
+      </w:r>
+      <w:r>
+        <w:rPr>
+          <w:rFonts w:eastAsiaTheme="minorEastAsia"/>
+          <w:vertAlign w:val="subscript"/>
+        </w:rPr>
+        <w:t>on</w:t>
+      </w:r>
+      <w:proofErr w:type="spellEnd"/>
+      <w:r>
+        <w:rPr>
+          <w:rFonts w:eastAsiaTheme="minorEastAsia"/>
+        </w:rPr>
+        <w:t>=ES*</w:t>
+      </w:r>
+      <w:proofErr w:type="spellStart"/>
+      <w:r>
+        <w:rPr>
+          <w:rFonts w:eastAsiaTheme="minorEastAsia"/>
+        </w:rPr>
+        <w:t>k</w:t>
+      </w:r>
+      <w:r>
+        <w:rPr>
+          <w:rFonts w:eastAsiaTheme="minorEastAsia"/>
+          <w:vertAlign w:val="subscript"/>
+        </w:rPr>
+        <w:t>off</w:t>
+      </w:r>
+      <w:proofErr w:type="spellEnd"/>
+      <w:r>
+        <w:rPr>
+          <w:rFonts w:eastAsiaTheme="minorEastAsia"/>
+        </w:rPr>
+        <w:t xml:space="preserve"> =&gt; E=ES*K</w:t>
+      </w:r>
+      <w:r>
+        <w:rPr>
+          <w:rFonts w:eastAsiaTheme="minorEastAsia"/>
+          <w:vertAlign w:val="subscript"/>
+        </w:rPr>
+        <w:t>m</w:t>
+      </w:r>
+      <w:r>
+        <w:rPr>
+          <w:rFonts w:eastAsiaTheme="minorEastAsia"/>
+        </w:rPr>
+        <w:t>/S</w:t>
+      </w:r>
+      <w:r>
+        <w:rPr>
+          <w:rFonts w:eastAsiaTheme="minorEastAsia"/>
+        </w:rPr>
+        <w:br/>
+        <w:t>EI=E*I/</w:t>
+      </w:r>
+      <w:proofErr w:type="spellStart"/>
+      <w:r>
+        <w:rPr>
+          <w:rFonts w:eastAsiaTheme="minorEastAsia"/>
+        </w:rPr>
+        <w:t>K</w:t>
+      </w:r>
+      <w:r>
+        <w:rPr>
+          <w:rFonts w:eastAsiaTheme="minorEastAsia"/>
+          <w:vertAlign w:val="subscript"/>
+        </w:rPr>
+        <w:t>i</w:t>
+      </w:r>
+      <w:proofErr w:type="spellEnd"/>
+      <w:r>
+        <w:rPr>
+          <w:rFonts w:eastAsiaTheme="minorEastAsia"/>
+        </w:rPr>
+        <w:t xml:space="preserve"> (</w:t>
+      </w:r>
+      <w:proofErr w:type="spellStart"/>
+      <w:r>
+        <w:rPr>
+          <w:rFonts w:eastAsiaTheme="minorEastAsia"/>
+        </w:rPr>
+        <w:t>K</w:t>
+      </w:r>
+      <w:r>
+        <w:rPr>
+          <w:rFonts w:eastAsiaTheme="minorEastAsia"/>
+          <w:vertAlign w:val="subscript"/>
+        </w:rPr>
+        <w:t>i</w:t>
+      </w:r>
+      <w:proofErr w:type="spellEnd"/>
+      <w:r>
+        <w:rPr>
+          <w:rFonts w:eastAsiaTheme="minorEastAsia"/>
+        </w:rPr>
+        <w:t xml:space="preserve">… </w:t>
+      </w:r>
+      <w:proofErr w:type="spellStart"/>
+      <w:r>
+        <w:rPr>
+          <w:rFonts w:eastAsiaTheme="minorEastAsia"/>
+        </w:rPr>
+        <w:t>k</w:t>
+      </w:r>
+      <w:r>
+        <w:rPr>
+          <w:rFonts w:eastAsiaTheme="minorEastAsia"/>
+          <w:vertAlign w:val="subscript"/>
+        </w:rPr>
+        <w:t>d</w:t>
+      </w:r>
+      <w:proofErr w:type="spellEnd"/>
+      <w:r>
+        <w:rPr>
+          <w:rFonts w:eastAsiaTheme="minorEastAsia"/>
+        </w:rPr>
+        <w:t>/</w:t>
+      </w:r>
+      <w:proofErr w:type="spellStart"/>
+      <w:r>
+        <w:rPr>
+          <w:rFonts w:eastAsiaTheme="minorEastAsia"/>
+        </w:rPr>
+        <w:t>k</w:t>
+      </w:r>
+      <w:r>
+        <w:rPr>
+          <w:rFonts w:eastAsiaTheme="minorEastAsia"/>
+          <w:vertAlign w:val="subscript"/>
+        </w:rPr>
+        <w:t>i</w:t>
+      </w:r>
+      <w:proofErr w:type="spellEnd"/>
+      <w:r>
+        <w:rPr>
+          <w:rFonts w:eastAsiaTheme="minorEastAsia"/>
+        </w:rPr>
+        <w:t>)</w:t>
+      </w:r>
+      <w:r>
+        <w:rPr>
+          <w:rFonts w:eastAsiaTheme="minorEastAsia"/>
+        </w:rPr>
+        <w:br/>
+        <w:t>E</w:t>
+      </w:r>
+      <w:r>
+        <w:rPr>
+          <w:rFonts w:eastAsiaTheme="minorEastAsia"/>
+          <w:vertAlign w:val="subscript"/>
+        </w:rPr>
+        <w:t>T</w:t>
+      </w:r>
+      <w:r>
+        <w:rPr>
+          <w:rFonts w:eastAsiaTheme="minorEastAsia"/>
+        </w:rPr>
+        <w:t>=E+EI+ES</w:t>
+      </w:r>
+      <w:r>
+        <w:rPr>
+          <w:rFonts w:eastAsiaTheme="minorEastAsia"/>
+        </w:rPr>
+        <w:br/>
+      </w:r>
+      <m:oMath>
+        <m:r>
+          <w:rPr>
+            <w:rFonts w:ascii="Cambria Math" w:eastAsiaTheme="minorEastAsia" w:hAnsi="Cambria Math"/>
+          </w:rPr>
+          <m:t>ES=</m:t>
+        </m:r>
+        <m:sSub>
+          <m:sSubPr>
+            <m:ctrlPr>
+              <w:rPr>
+                <w:rFonts w:ascii="Cambria Math" w:eastAsiaTheme="minorEastAsia" w:hAnsi="Cambria Math"/>
+                <w:i/>
+              </w:rPr>
+            </m:ctrlPr>
+          </m:sSubPr>
+          <m:e>
+            <m:r>
+              <w:rPr>
+                <w:rFonts w:ascii="Cambria Math" w:eastAsiaTheme="minorEastAsia" w:hAnsi="Cambria Math"/>
+              </w:rPr>
+              <m:t>E</m:t>
+            </m:r>
+          </m:e>
+          <m:sub>
+            <m:r>
+              <w:rPr>
+                <w:rFonts w:ascii="Cambria Math" w:eastAsiaTheme="minorEastAsia" w:hAnsi="Cambria Math"/>
+              </w:rPr>
+              <m:t>T</m:t>
+            </m:r>
+          </m:sub>
+        </m:sSub>
+        <m:r>
+          <w:rPr>
+            <w:rFonts w:ascii="Cambria Math" w:eastAsiaTheme="minorEastAsia" w:hAnsi="Cambria Math"/>
+          </w:rPr>
+          <m:t>*</m:t>
+        </m:r>
+        <m:f>
+          <m:fPr>
+            <m:ctrlPr>
+              <w:rPr>
+                <w:rFonts w:ascii="Cambria Math" w:eastAsiaTheme="minorEastAsia" w:hAnsi="Cambria Math"/>
+                <w:i/>
+              </w:rPr>
+            </m:ctrlPr>
+          </m:fPr>
+          <m:num>
+            <m:r>
+              <w:rPr>
+                <w:rFonts w:ascii="Cambria Math" w:eastAsiaTheme="minorEastAsia" w:hAnsi="Cambria Math"/>
+              </w:rPr>
+              <m:t>S</m:t>
+            </m:r>
+          </m:num>
+          <m:den>
+            <m:sSub>
+              <m:sSubPr>
+                <m:ctrlPr>
+                  <w:rPr>
+                    <w:rFonts w:ascii="Cambria Math" w:eastAsiaTheme="minorEastAsia" w:hAnsi="Cambria Math"/>
+                    <w:i/>
+                  </w:rPr>
+                </m:ctrlPr>
+              </m:sSubPr>
+              <m:e>
+                <m:r>
+                  <w:rPr>
+                    <w:rFonts w:ascii="Cambria Math" w:eastAsiaTheme="minorEastAsia" w:hAnsi="Cambria Math"/>
+                  </w:rPr>
+                  <m:t>K</m:t>
+                </m:r>
+              </m:e>
+              <m:sub>
+                <m:r>
+                  <w:rPr>
+                    <w:rFonts w:ascii="Cambria Math" w:eastAsiaTheme="minorEastAsia" w:hAnsi="Cambria Math"/>
+                  </w:rPr>
+                  <m:t>m</m:t>
+                </m:r>
+              </m:sub>
+            </m:sSub>
+            <m:r>
+              <w:rPr>
+                <w:rFonts w:ascii="Cambria Math" w:eastAsiaTheme="minorEastAsia" w:hAnsi="Cambria Math"/>
+              </w:rPr>
+              <m:t>*</m:t>
+            </m:r>
+            <m:d>
+              <m:dPr>
+                <m:ctrlPr>
+                  <w:rPr>
+                    <w:rFonts w:ascii="Cambria Math" w:eastAsiaTheme="minorEastAsia" w:hAnsi="Cambria Math"/>
+                    <w:i/>
+                  </w:rPr>
+                </m:ctrlPr>
+              </m:dPr>
+              <m:e>
+                <m:r>
+                  <w:rPr>
+                    <w:rFonts w:ascii="Cambria Math" w:eastAsiaTheme="minorEastAsia" w:hAnsi="Cambria Math"/>
+                  </w:rPr>
+                  <m:t>1+</m:t>
+                </m:r>
+                <m:f>
+                  <m:fPr>
+                    <m:ctrlPr>
+                      <w:rPr>
+                        <w:rFonts w:ascii="Cambria Math" w:eastAsiaTheme="minorEastAsia" w:hAnsi="Cambria Math"/>
+                        <w:i/>
+                      </w:rPr>
+                    </m:ctrlPr>
+                  </m:fPr>
+                  <m:num>
+                    <m:r>
+                      <w:rPr>
+                        <w:rFonts w:ascii="Cambria Math" w:eastAsiaTheme="minorEastAsia" w:hAnsi="Cambria Math"/>
+                      </w:rPr>
+                      <m:t>I</m:t>
+                    </m:r>
+                  </m:num>
+                  <m:den>
+                    <m:sSub>
+                      <m:sSubPr>
+                        <m:ctrlPr>
+                          <w:rPr>
+                            <w:rFonts w:ascii="Cambria Math" w:eastAsiaTheme="minorEastAsia" w:hAnsi="Cambria Math"/>
+                            <w:i/>
+                          </w:rPr>
+                        </m:ctrlPr>
+                      </m:sSubPr>
+                      <m:e>
+                        <m:r>
+                          <w:rPr>
+                            <w:rFonts w:ascii="Cambria Math" w:eastAsiaTheme="minorEastAsia" w:hAnsi="Cambria Math"/>
+                          </w:rPr>
+                          <m:t>K</m:t>
+                        </m:r>
+                      </m:e>
+                      <m:sub>
+                        <m:r>
+                          <w:rPr>
+                            <w:rFonts w:ascii="Cambria Math" w:eastAsiaTheme="minorEastAsia" w:hAnsi="Cambria Math"/>
+                          </w:rPr>
+                          <m:t>i</m:t>
+                        </m:r>
+                      </m:sub>
+                    </m:sSub>
+                  </m:den>
+                </m:f>
+              </m:e>
+            </m:d>
+            <m:r>
+              <w:rPr>
+                <w:rFonts w:ascii="Cambria Math" w:eastAsiaTheme="minorEastAsia" w:hAnsi="Cambria Math"/>
+              </w:rPr>
+              <m:t>+S</m:t>
+            </m:r>
+          </m:den>
+        </m:f>
+        <m:r>
+          <w:rPr>
+            <w:rFonts w:ascii="Cambria Math" w:eastAsiaTheme="minorEastAsia" w:hAnsi="Cambria Math"/>
+          </w:rPr>
+          <m:t xml:space="preserve"> |*</m:t>
+        </m:r>
+        <m:sSub>
+          <m:sSubPr>
+            <m:ctrlPr>
+              <w:rPr>
+                <w:rFonts w:ascii="Cambria Math" w:eastAsiaTheme="minorEastAsia" w:hAnsi="Cambria Math"/>
+                <w:i/>
+              </w:rPr>
+            </m:ctrlPr>
+          </m:sSubPr>
+          <m:e>
+            <m:r>
+              <w:rPr>
+                <w:rFonts w:ascii="Cambria Math" w:eastAsiaTheme="minorEastAsia" w:hAnsi="Cambria Math"/>
+              </w:rPr>
+              <m:t>k</m:t>
+            </m:r>
+          </m:e>
+          <m:sub>
+            <m:r>
+              <w:rPr>
+                <w:rFonts w:ascii="Cambria Math" w:eastAsiaTheme="minorEastAsia" w:hAnsi="Cambria Math"/>
+              </w:rPr>
+              <m:t>off</m:t>
+            </m:r>
+          </m:sub>
+        </m:sSub>
+      </m:oMath>
+      <w:r>
+        <w:rPr>
+          <w:rFonts w:eastAsiaTheme="minorEastAsia"/>
+        </w:rPr>
+        <w:t xml:space="preserve"> </w:t>
+      </w:r>
+      <w:r>
+        <w:rPr>
+          <w:rFonts w:eastAsiaTheme="minorEastAsia"/>
+        </w:rPr>
+        <w:br/>
+      </w:r>
+      <m:oMath>
+        <m:r>
+          <w:rPr>
+            <w:rFonts w:ascii="Cambria Math" w:eastAsiaTheme="minorEastAsia" w:hAnsi="Cambria Math"/>
+          </w:rPr>
+          <m:t>V=</m:t>
+        </m:r>
+        <m:sSub>
+          <m:sSubPr>
+            <m:ctrlPr>
+              <w:rPr>
+                <w:rFonts w:ascii="Cambria Math" w:eastAsiaTheme="minorEastAsia" w:hAnsi="Cambria Math"/>
+                <w:i/>
+              </w:rPr>
+            </m:ctrlPr>
+          </m:sSubPr>
+          <m:e>
+            <m:r>
+              <w:rPr>
+                <w:rFonts w:ascii="Cambria Math" w:eastAsiaTheme="minorEastAsia" w:hAnsi="Cambria Math"/>
+              </w:rPr>
+              <m:t>V</m:t>
+            </m:r>
+          </m:e>
+          <m:sub>
+            <m:r>
+              <w:rPr>
+                <w:rFonts w:ascii="Cambria Math" w:eastAsiaTheme="minorEastAsia" w:hAnsi="Cambria Math"/>
+              </w:rPr>
+              <m:t>max</m:t>
+            </m:r>
+          </m:sub>
+        </m:sSub>
+        <m:f>
+          <m:fPr>
+            <m:ctrlPr>
+              <w:rPr>
+                <w:rFonts w:ascii="Cambria Math" w:eastAsiaTheme="minorEastAsia" w:hAnsi="Cambria Math"/>
+                <w:i/>
+              </w:rPr>
+            </m:ctrlPr>
+          </m:fPr>
+          <m:num>
+            <m:r>
+              <w:rPr>
+                <w:rFonts w:ascii="Cambria Math" w:eastAsiaTheme="minorEastAsia" w:hAnsi="Cambria Math"/>
+              </w:rPr>
+              <m:t>S</m:t>
+            </m:r>
+          </m:num>
+          <m:den>
+            <m:sSub>
+              <m:sSubPr>
+                <m:ctrlPr>
+                  <w:rPr>
+                    <w:rFonts w:ascii="Cambria Math" w:eastAsiaTheme="minorEastAsia" w:hAnsi="Cambria Math"/>
+                    <w:i/>
+                  </w:rPr>
+                </m:ctrlPr>
+              </m:sSubPr>
+              <m:e>
+                <m:r>
+                  <w:rPr>
+                    <w:rFonts w:ascii="Cambria Math" w:eastAsiaTheme="minorEastAsia" w:hAnsi="Cambria Math"/>
+                  </w:rPr>
+                  <m:t>K'</m:t>
+                </m:r>
+              </m:e>
+              <m:sub>
+                <m:r>
+                  <w:rPr>
+                    <w:rFonts w:ascii="Cambria Math" w:eastAsiaTheme="minorEastAsia" w:hAnsi="Cambria Math"/>
+                  </w:rPr>
+                  <m:t>m</m:t>
+                </m:r>
+              </m:sub>
+            </m:sSub>
+            <m:r>
+              <w:rPr>
+                <w:rFonts w:ascii="Cambria Math" w:eastAsiaTheme="minorEastAsia" w:hAnsi="Cambria Math"/>
+              </w:rPr>
+              <m:t>+S</m:t>
+            </m:r>
+          </m:den>
+        </m:f>
+        <m:r>
+          <w:rPr>
+            <w:rFonts w:ascii="Cambria Math" w:eastAsiaTheme="minorEastAsia" w:hAnsi="Cambria Math"/>
+          </w:rPr>
+          <m:t xml:space="preserve"> mit </m:t>
+        </m:r>
+        <m:sSub>
+          <m:sSubPr>
+            <m:ctrlPr>
+              <w:rPr>
+                <w:rFonts w:ascii="Cambria Math" w:eastAsiaTheme="minorEastAsia" w:hAnsi="Cambria Math"/>
+                <w:i/>
+              </w:rPr>
+            </m:ctrlPr>
+          </m:sSubPr>
+          <m:e>
+            <m:r>
+              <w:rPr>
+                <w:rFonts w:ascii="Cambria Math" w:eastAsiaTheme="minorEastAsia" w:hAnsi="Cambria Math"/>
+              </w:rPr>
+              <m:t>K'</m:t>
+            </m:r>
+          </m:e>
+          <m:sub>
+            <m:r>
+              <w:rPr>
+                <w:rFonts w:ascii="Cambria Math" w:eastAsiaTheme="minorEastAsia" w:hAnsi="Cambria Math"/>
+              </w:rPr>
+              <m:t>m</m:t>
+            </m:r>
+          </m:sub>
+        </m:sSub>
+        <m:r>
+          <w:rPr>
+            <w:rFonts w:ascii="Cambria Math" w:eastAsiaTheme="minorEastAsia" w:hAnsi="Cambria Math"/>
+          </w:rPr>
+          <m:t>=</m:t>
+        </m:r>
+        <m:sSub>
+          <m:sSubPr>
+            <m:ctrlPr>
+              <w:rPr>
+                <w:rFonts w:ascii="Cambria Math" w:eastAsiaTheme="minorEastAsia" w:hAnsi="Cambria Math"/>
+                <w:i/>
+              </w:rPr>
+            </m:ctrlPr>
+          </m:sSubPr>
+          <m:e>
+            <m:r>
+              <w:rPr>
+                <w:rFonts w:ascii="Cambria Math" w:eastAsiaTheme="minorEastAsia" w:hAnsi="Cambria Math"/>
+              </w:rPr>
+              <m:t>K</m:t>
+            </m:r>
+          </m:e>
+          <m:sub>
+            <m:r>
+              <w:rPr>
+                <w:rFonts w:ascii="Cambria Math" w:eastAsiaTheme="minorEastAsia" w:hAnsi="Cambria Math"/>
+              </w:rPr>
+              <m:t>m</m:t>
+            </m:r>
+          </m:sub>
+        </m:sSub>
+        <m:r>
+          <w:rPr>
+            <w:rFonts w:ascii="Cambria Math" w:eastAsiaTheme="minorEastAsia" w:hAnsi="Cambria Math"/>
+          </w:rPr>
+          <m:t>(1+</m:t>
+        </m:r>
+        <m:f>
+          <m:fPr>
+            <m:ctrlPr>
+              <w:rPr>
+                <w:rFonts w:ascii="Cambria Math" w:eastAsiaTheme="minorEastAsia" w:hAnsi="Cambria Math"/>
+                <w:i/>
+              </w:rPr>
+            </m:ctrlPr>
+          </m:fPr>
+          <m:num>
+            <m:r>
+              <w:rPr>
+                <w:rFonts w:ascii="Cambria Math" w:eastAsiaTheme="minorEastAsia" w:hAnsi="Cambria Math"/>
+              </w:rPr>
+              <m:t>I</m:t>
+            </m:r>
+          </m:num>
+          <m:den>
+            <m:sSub>
+              <m:sSubPr>
+                <m:ctrlPr>
+                  <w:rPr>
+                    <w:rFonts w:ascii="Cambria Math" w:eastAsiaTheme="minorEastAsia" w:hAnsi="Cambria Math"/>
+                    <w:i/>
+                  </w:rPr>
+                </m:ctrlPr>
+              </m:sSubPr>
+              <m:e>
+                <m:r>
+                  <w:rPr>
+                    <w:rFonts w:ascii="Cambria Math" w:eastAsiaTheme="minorEastAsia" w:hAnsi="Cambria Math"/>
+                  </w:rPr>
+                  <m:t>K</m:t>
+                </m:r>
+              </m:e>
+              <m:sub>
+                <m:r>
+                  <w:rPr>
+                    <w:rFonts w:ascii="Cambria Math" w:eastAsiaTheme="minorEastAsia" w:hAnsi="Cambria Math"/>
+                  </w:rPr>
+                  <m:t>i</m:t>
+                </m:r>
+              </m:sub>
+            </m:sSub>
+          </m:den>
+        </m:f>
+        <m:r>
+          <w:rPr>
+            <w:rFonts w:ascii="Cambria Math" w:eastAsiaTheme="minorEastAsia" w:hAnsi="Cambria Math"/>
+          </w:rPr>
+          <m:t>)</m:t>
+        </m:r>
+      </m:oMath>
+      <w:r>
+        <w:rPr>
+          <w:rFonts w:eastAsiaTheme="minorEastAsia"/>
+        </w:rPr>
+        <w:t xml:space="preserve"> </w:t>
+      </w:r>
+      <w:r>
+        <w:rPr>
+          <w:rFonts w:eastAsiaTheme="minorEastAsia"/>
+        </w:rPr>
+        <w:br/>
+        <w:t>-&gt; Wenn kein Inhibitor, dann ist K’</w:t>
+      </w:r>
+      <w:r>
+        <w:rPr>
+          <w:rFonts w:eastAsiaTheme="minorEastAsia"/>
+          <w:vertAlign w:val="subscript"/>
+        </w:rPr>
+        <w:t>m</w:t>
+      </w:r>
+      <w:r>
+        <w:rPr>
+          <w:rFonts w:eastAsiaTheme="minorEastAsia"/>
+        </w:rPr>
+        <w:t xml:space="preserve"> gleich K</w:t>
+      </w:r>
+      <w:r>
+        <w:rPr>
+          <w:rFonts w:eastAsiaTheme="minorEastAsia"/>
+          <w:vertAlign w:val="subscript"/>
+        </w:rPr>
+        <w:t>m</w:t>
+      </w:r>
+    </w:p>
+    <w:p>
+      <w:pPr>
+        <w:rPr>
+          <w:rFonts w:eastAsiaTheme="minorEastAsia"/>
+          <w:u w:val="single"/>
+        </w:rPr>
+      </w:pPr>
+      <w:r>
+        <w:rPr>
+          <w:rFonts w:eastAsiaTheme="minorEastAsia"/>
+          <w:u w:val="single"/>
+        </w:rPr>
+        <w:t>Nichtkompetitive Inhibition</w:t>
+      </w:r>
+    </w:p>
+    <w:p>
+      <w:pPr>
+        <w:rPr>
+          <w:rFonts w:eastAsiaTheme="minorEastAsia"/>
+          <w:u w:val="single"/>
+        </w:rPr>
+      </w:pPr>
+      <m:oMath>
+        <m:r>
+          <w:rPr>
+            <w:rFonts w:ascii="Cambria Math" w:eastAsiaTheme="minorEastAsia" w:hAnsi="Cambria Math"/>
+          </w:rPr>
+          <m:t>V=</m:t>
+        </m:r>
+        <m:sSub>
+          <m:sSubPr>
+            <m:ctrlPr>
+              <w:rPr>
+                <w:rFonts w:ascii="Cambria Math" w:eastAsiaTheme="minorEastAsia" w:hAnsi="Cambria Math"/>
+                <w:i/>
+              </w:rPr>
+            </m:ctrlPr>
+          </m:sSubPr>
+          <m:e>
+            <m:r>
+              <w:rPr>
+                <w:rFonts w:ascii="Cambria Math" w:eastAsiaTheme="minorEastAsia" w:hAnsi="Cambria Math"/>
+              </w:rPr>
+              <m:t>V'</m:t>
+            </m:r>
+          </m:e>
+          <m:sub>
+            <m:r>
+              <w:rPr>
+                <w:rFonts w:ascii="Cambria Math" w:eastAsiaTheme="minorEastAsia" w:hAnsi="Cambria Math"/>
+              </w:rPr>
+              <m:t>max</m:t>
+            </m:r>
+          </m:sub>
+        </m:sSub>
+        <m:r>
+          <w:rPr>
+            <w:rFonts w:ascii="Cambria Math" w:eastAsiaTheme="minorEastAsia" w:hAnsi="Cambria Math"/>
+          </w:rPr>
+          <m:t>*</m:t>
+        </m:r>
+        <m:f>
+          <m:fPr>
+            <m:ctrlPr>
+              <w:rPr>
+                <w:rFonts w:ascii="Cambria Math" w:eastAsiaTheme="minorEastAsia" w:hAnsi="Cambria Math"/>
+                <w:i/>
+              </w:rPr>
+            </m:ctrlPr>
+          </m:fPr>
+          <m:num>
+            <m:r>
+              <w:rPr>
+                <w:rFonts w:ascii="Cambria Math" w:eastAsiaTheme="minorEastAsia" w:hAnsi="Cambria Math"/>
+              </w:rPr>
+              <m:t>S</m:t>
+            </m:r>
+          </m:num>
+          <m:den>
+            <m:r>
+              <w:rPr>
+                <w:rFonts w:ascii="Cambria Math" w:eastAsiaTheme="minorEastAsia" w:hAnsi="Cambria Math"/>
+              </w:rPr>
+              <m:t>S+</m:t>
+            </m:r>
+            <m:sSub>
+              <m:sSubPr>
+                <m:ctrlPr>
+                  <w:rPr>
+                    <w:rFonts w:ascii="Cambria Math" w:eastAsiaTheme="minorEastAsia" w:hAnsi="Cambria Math"/>
+                    <w:i/>
+                  </w:rPr>
+                </m:ctrlPr>
+              </m:sSubPr>
+              <m:e>
+                <m:r>
+                  <w:rPr>
+                    <w:rFonts w:ascii="Cambria Math" w:eastAsiaTheme="minorEastAsia" w:hAnsi="Cambria Math"/>
+                  </w:rPr>
+                  <m:t>K</m:t>
+                </m:r>
+              </m:e>
+              <m:sub>
+                <m:r>
+                  <w:rPr>
+                    <w:rFonts w:ascii="Cambria Math" w:eastAsiaTheme="minorEastAsia" w:hAnsi="Cambria Math"/>
+                  </w:rPr>
+                  <m:t>m</m:t>
+                </m:r>
+              </m:sub>
+            </m:sSub>
+          </m:den>
+        </m:f>
+        <m:r>
+          <w:rPr>
+            <w:rFonts w:ascii="Cambria Math" w:eastAsiaTheme="minorEastAsia" w:hAnsi="Cambria Math"/>
+          </w:rPr>
+          <m:t xml:space="preserve"> mit </m:t>
+        </m:r>
+        <m:sSub>
+          <m:sSubPr>
+            <m:ctrlPr>
+              <w:rPr>
+                <w:rFonts w:ascii="Cambria Math" w:eastAsiaTheme="minorEastAsia" w:hAnsi="Cambria Math"/>
+                <w:i/>
+              </w:rPr>
+            </m:ctrlPr>
+          </m:sSubPr>
+          <m:e>
+            <m:sSup>
+              <m:sSupPr>
+                <m:ctrlPr>
+                  <w:rPr>
+                    <w:rFonts w:ascii="Cambria Math" w:eastAsiaTheme="minorEastAsia" w:hAnsi="Cambria Math"/>
+                    <w:i/>
+                  </w:rPr>
+                </m:ctrlPr>
+              </m:sSupPr>
+              <m:e>
+                <m:r>
+                  <w:rPr>
+                    <w:rFonts w:ascii="Cambria Math" w:eastAsiaTheme="minorEastAsia" w:hAnsi="Cambria Math"/>
+                  </w:rPr>
+                  <m:t>V</m:t>
+                </m:r>
+              </m:e>
+              <m:sup>
+                <m:r>
+                  <w:rPr>
+                    <w:rFonts w:ascii="Cambria Math" w:eastAsiaTheme="minorEastAsia" w:hAnsi="Cambria Math"/>
+                  </w:rPr>
+                  <m:t>'</m:t>
+                </m:r>
+              </m:sup>
+            </m:sSup>
+          </m:e>
+          <m:sub>
+            <m:r>
+              <w:rPr>
+                <w:rFonts w:ascii="Cambria Math" w:eastAsiaTheme="minorEastAsia" w:hAnsi="Cambria Math"/>
+              </w:rPr>
+              <m:t>max</m:t>
+            </m:r>
+          </m:sub>
+        </m:sSub>
+        <m:r>
+          <w:rPr>
+            <w:rFonts w:ascii="Cambria Math" w:eastAsiaTheme="minorEastAsia" w:hAnsi="Cambria Math"/>
+          </w:rPr>
+          <m:t>=</m:t>
+        </m:r>
+        <m:f>
+          <m:fPr>
+            <m:ctrlPr>
+              <w:rPr>
+                <w:rFonts w:ascii="Cambria Math" w:eastAsiaTheme="minorEastAsia" w:hAnsi="Cambria Math"/>
+                <w:i/>
+              </w:rPr>
+            </m:ctrlPr>
+          </m:fPr>
+          <m:num>
+            <m:sSub>
+              <m:sSubPr>
+                <m:ctrlPr>
+                  <w:rPr>
+                    <w:rFonts w:ascii="Cambria Math" w:eastAsiaTheme="minorEastAsia" w:hAnsi="Cambria Math"/>
+                    <w:i/>
+                  </w:rPr>
+                </m:ctrlPr>
+              </m:sSubPr>
+              <m:e>
+                <m:r>
+                  <w:rPr>
+                    <w:rFonts w:ascii="Cambria Math" w:eastAsiaTheme="minorEastAsia" w:hAnsi="Cambria Math"/>
+                  </w:rPr>
+                  <m:t>V</m:t>
+                </m:r>
+              </m:e>
+              <m:sub>
+                <m:r>
+                  <w:rPr>
+                    <w:rFonts w:ascii="Cambria Math" w:eastAsiaTheme="minorEastAsia" w:hAnsi="Cambria Math"/>
+                  </w:rPr>
+                  <m:t>max</m:t>
+                </m:r>
+              </m:sub>
+            </m:sSub>
+          </m:num>
+          <m:den>
+            <m:r>
+              <w:rPr>
+                <w:rFonts w:ascii="Cambria Math" w:eastAsiaTheme="minorEastAsia" w:hAnsi="Cambria Math"/>
+              </w:rPr>
+              <m:t>1+</m:t>
+            </m:r>
+            <m:f>
+              <m:fPr>
+                <m:ctrlPr>
+                  <w:rPr>
+                    <w:rFonts w:ascii="Cambria Math" w:eastAsiaTheme="minorEastAsia" w:hAnsi="Cambria Math"/>
+                    <w:i/>
+                  </w:rPr>
+                </m:ctrlPr>
+              </m:fPr>
+              <m:num>
+                <m:r>
+                  <w:rPr>
+                    <w:rFonts w:ascii="Cambria Math" w:eastAsiaTheme="minorEastAsia" w:hAnsi="Cambria Math"/>
+                  </w:rPr>
+                  <m:t>I</m:t>
+                </m:r>
+              </m:num>
+              <m:den>
+                <m:sSub>
+                  <m:sSubPr>
+                    <m:ctrlPr>
+                      <w:rPr>
+                        <w:rFonts w:ascii="Cambria Math" w:eastAsiaTheme="minorEastAsia" w:hAnsi="Cambria Math"/>
+                        <w:i/>
+                      </w:rPr>
+                    </m:ctrlPr>
+                  </m:sSubPr>
+                  <m:e>
+                    <m:r>
+                      <w:rPr>
+                        <w:rFonts w:ascii="Cambria Math" w:eastAsiaTheme="minorEastAsia" w:hAnsi="Cambria Math"/>
+                      </w:rPr>
+                      <m:t>K</m:t>
+                    </m:r>
+                  </m:e>
+                  <m:sub>
+                    <m:r>
+                      <w:rPr>
+                        <w:rFonts w:ascii="Cambria Math" w:eastAsiaTheme="minorEastAsia" w:hAnsi="Cambria Math"/>
+                      </w:rPr>
+                      <m:t>i</m:t>
+                    </m:r>
+                  </m:sub>
+                </m:sSub>
+              </m:den>
+            </m:f>
+          </m:den>
+        </m:f>
+      </m:oMath>
+      <w:r>
+        <w:rPr>
+          <w:rFonts w:eastAsiaTheme="minorEastAsia"/>
+        </w:rPr>
+        <w:t xml:space="preserve"> </w:t>
+      </w:r>
+      <w:r>
+        <w:rPr>
+          <w:rFonts w:eastAsiaTheme="minorEastAsia"/>
+        </w:rPr>
+        <w:br/>
+      </w:r>
+      <w:r>
+        <w:rPr>
+          <w:rFonts w:eastAsiaTheme="minorEastAsia"/>
+          <w:u w:val="single"/>
+        </w:rPr>
+        <w:t>Hill-Kinetik</w:t>
+      </w:r>
+    </w:p>
+    <w:p>
+      <w:pPr>
+        <w:rPr>
+          <w:rFonts w:eastAsiaTheme="minorEastAsia"/>
+        </w:rPr>
+      </w:pPr>
+      <w:r>
+        <w:rPr>
+          <w:rFonts w:eastAsiaTheme="minorEastAsia"/>
+        </w:rPr>
+        <w:lastRenderedPageBreak/>
+        <w:t>Modell: Mehrere Substrate werden gebunden, nach Bindung mit erstem Substrat sind die weiteren Bindungen erheblich schneller.</w:t>
+      </w:r>
+      <w:r>
+        <w:rPr>
+          <w:rFonts w:eastAsiaTheme="minorEastAsia"/>
+        </w:rPr>
+        <w:br/>
+        <w:t>E+S-&gt;ES-&gt;ES</w:t>
+      </w:r>
+      <w:r>
+        <w:rPr>
+          <w:rFonts w:eastAsiaTheme="minorEastAsia"/>
+          <w:vertAlign w:val="subscript"/>
+        </w:rPr>
+        <w:t>2</w:t>
+      </w:r>
+      <w:r>
+        <w:rPr>
+          <w:rFonts w:eastAsiaTheme="minorEastAsia"/>
+        </w:rPr>
+        <w:t>-&gt;…-&gt;</w:t>
+      </w:r>
+      <w:proofErr w:type="spellStart"/>
+      <w:r>
+        <w:rPr>
+          <w:rFonts w:eastAsiaTheme="minorEastAsia"/>
+        </w:rPr>
+        <w:t>ES</w:t>
+      </w:r>
+      <w:r>
+        <w:rPr>
+          <w:rFonts w:eastAsiaTheme="minorEastAsia"/>
+          <w:vertAlign w:val="subscript"/>
+        </w:rPr>
+        <w:t>n</w:t>
+      </w:r>
+      <w:proofErr w:type="spellEnd"/>
+      <w:r>
+        <w:rPr>
+          <w:rFonts w:eastAsiaTheme="minorEastAsia"/>
+        </w:rPr>
+        <w:t>-&gt;E+P</w:t>
+      </w:r>
+      <w:r>
+        <w:rPr>
+          <w:rFonts w:eastAsiaTheme="minorEastAsia"/>
+        </w:rPr>
+        <w:br/>
+      </w:r>
+      <m:oMath>
+        <m:r>
+          <w:rPr>
+            <w:rFonts w:ascii="Cambria Math" w:eastAsiaTheme="minorEastAsia" w:hAnsi="Cambria Math"/>
+          </w:rPr>
+          <m:t>V=</m:t>
+        </m:r>
+        <m:sSub>
+          <m:sSubPr>
+            <m:ctrlPr>
+              <w:rPr>
+                <w:rFonts w:ascii="Cambria Math" w:eastAsiaTheme="minorEastAsia" w:hAnsi="Cambria Math"/>
+                <w:i/>
+              </w:rPr>
+            </m:ctrlPr>
+          </m:sSubPr>
+          <m:e>
+            <m:r>
+              <w:rPr>
+                <w:rFonts w:ascii="Cambria Math" w:eastAsiaTheme="minorEastAsia" w:hAnsi="Cambria Math"/>
+              </w:rPr>
+              <m:t>V</m:t>
+            </m:r>
+          </m:e>
+          <m:sub>
+            <m:r>
+              <w:rPr>
+                <w:rFonts w:ascii="Cambria Math" w:eastAsiaTheme="minorEastAsia" w:hAnsi="Cambria Math"/>
+              </w:rPr>
+              <m:t>max</m:t>
+            </m:r>
+          </m:sub>
+        </m:sSub>
+        <m:f>
+          <m:fPr>
+            <m:ctrlPr>
+              <w:rPr>
+                <w:rFonts w:ascii="Cambria Math" w:eastAsiaTheme="minorEastAsia" w:hAnsi="Cambria Math"/>
+                <w:i/>
+              </w:rPr>
+            </m:ctrlPr>
+          </m:fPr>
+          <m:num>
+            <m:sSup>
+              <m:sSupPr>
+                <m:ctrlPr>
+                  <w:rPr>
+                    <w:rFonts w:ascii="Cambria Math" w:eastAsiaTheme="minorEastAsia" w:hAnsi="Cambria Math"/>
+                    <w:i/>
+                  </w:rPr>
+                </m:ctrlPr>
+              </m:sSupPr>
+              <m:e>
+                <m:r>
+                  <w:rPr>
+                    <w:rFonts w:ascii="Cambria Math" w:eastAsiaTheme="minorEastAsia" w:hAnsi="Cambria Math"/>
+                  </w:rPr>
+                  <m:t>S</m:t>
+                </m:r>
+              </m:e>
+              <m:sup>
+                <m:r>
+                  <w:rPr>
+                    <w:rFonts w:ascii="Cambria Math" w:eastAsiaTheme="minorEastAsia" w:hAnsi="Cambria Math"/>
+                  </w:rPr>
+                  <m:t>n</m:t>
+                </m:r>
+              </m:sup>
+            </m:sSup>
+          </m:num>
+          <m:den>
+            <m:sSup>
+              <m:sSupPr>
+                <m:ctrlPr>
+                  <w:rPr>
+                    <w:rFonts w:ascii="Cambria Math" w:eastAsiaTheme="minorEastAsia" w:hAnsi="Cambria Math"/>
+                    <w:i/>
+                  </w:rPr>
+                </m:ctrlPr>
+              </m:sSupPr>
+              <m:e>
+                <m:r>
+                  <w:rPr>
+                    <w:rFonts w:ascii="Cambria Math" w:eastAsiaTheme="minorEastAsia" w:hAnsi="Cambria Math"/>
+                  </w:rPr>
+                  <m:t>S</m:t>
+                </m:r>
+              </m:e>
+              <m:sup>
+                <m:r>
+                  <w:rPr>
+                    <w:rFonts w:ascii="Cambria Math" w:eastAsiaTheme="minorEastAsia" w:hAnsi="Cambria Math"/>
+                  </w:rPr>
+                  <m:t>n</m:t>
+                </m:r>
+              </m:sup>
+            </m:sSup>
+            <m:sSup>
+              <m:sSupPr>
+                <m:ctrlPr>
+                  <w:rPr>
+                    <w:rFonts w:ascii="Cambria Math" w:eastAsiaTheme="minorEastAsia" w:hAnsi="Cambria Math"/>
+                    <w:i/>
+                  </w:rPr>
+                </m:ctrlPr>
+              </m:sSupPr>
+              <m:e>
+                <m:sSub>
+                  <m:sSubPr>
+                    <m:ctrlPr>
+                      <w:rPr>
+                        <w:rFonts w:ascii="Cambria Math" w:eastAsiaTheme="minorEastAsia" w:hAnsi="Cambria Math"/>
+                        <w:i/>
+                      </w:rPr>
+                    </m:ctrlPr>
+                  </m:sSubPr>
+                  <m:e>
+                    <m:r>
+                      <w:rPr>
+                        <w:rFonts w:ascii="Cambria Math" w:eastAsiaTheme="minorEastAsia" w:hAnsi="Cambria Math"/>
+                      </w:rPr>
+                      <m:t>K'</m:t>
+                    </m:r>
+                  </m:e>
+                  <m:sub>
+                    <m:r>
+                      <w:rPr>
+                        <w:rFonts w:ascii="Cambria Math" w:eastAsiaTheme="minorEastAsia" w:hAnsi="Cambria Math"/>
+                      </w:rPr>
+                      <m:t>m</m:t>
+                    </m:r>
+                  </m:sub>
+                </m:sSub>
+              </m:e>
+              <m:sup>
+                <m:r>
+                  <w:rPr>
+                    <w:rFonts w:ascii="Cambria Math" w:eastAsiaTheme="minorEastAsia" w:hAnsi="Cambria Math"/>
+                  </w:rPr>
+                  <m:t>n</m:t>
+                </m:r>
+              </m:sup>
+            </m:sSup>
+          </m:den>
+        </m:f>
+      </m:oMath>
+      <w:r>
+        <w:rPr>
+          <w:rFonts w:eastAsiaTheme="minorEastAsia"/>
+        </w:rPr>
+        <w:t xml:space="preserve"> </w:t>
+      </w:r>
+    </w:p>
+    <w:p>
+      <w:pPr>
+        <w:pStyle w:val="berschrift1"/>
+        <w:rPr>
+          <w:rFonts w:eastAsiaTheme="minorEastAsia"/>
+        </w:rPr>
+      </w:pPr>
+      <w:r>
+        <w:rPr>
+          <w:rFonts w:eastAsiaTheme="minorEastAsia"/>
+        </w:rPr>
+        <w:t>Signalkaskaden</w:t>
+      </w:r>
+    </w:p>
+    <w:p>
+      <w:proofErr w:type="spellStart"/>
+      <w:r>
+        <w:t>Beipiel</w:t>
+      </w:r>
+      <w:proofErr w:type="spellEnd"/>
+      <w:r>
+        <w:t xml:space="preserve">: Bindung eines Liganden an einen Rezeptor, Phosphorylierung von </w:t>
+      </w:r>
+      <w:proofErr w:type="spellStart"/>
+      <w:r>
+        <w:t>Kinasen</w:t>
+      </w:r>
+      <w:proofErr w:type="spellEnd"/>
+      <w:r>
+        <w:t xml:space="preserve"> die neue </w:t>
+      </w:r>
+      <w:proofErr w:type="spellStart"/>
+      <w:r>
+        <w:t>Kinasen</w:t>
+      </w:r>
+      <w:proofErr w:type="spellEnd"/>
+      <w:r>
+        <w:t xml:space="preserve"> aktivieren etc. (MAPK, MAPKK,…)</w:t>
+      </w:r>
+    </w:p>
+    <w:p>
+      <w:pPr>
+        <w:rPr>
+          <w:u w:val="single"/>
+        </w:rPr>
+      </w:pPr>
+      <w:r>
+        <w:rPr>
+          <w:u w:val="single"/>
+        </w:rPr>
+        <w:t>Antworten auf Signale:</w:t>
+      </w:r>
+    </w:p>
+    <w:p>
+      <w:r>
+        <w:t>S… Signal</w:t>
+      </w:r>
+      <w:r>
+        <w:br/>
+      </w:r>
+      <w:proofErr w:type="spellStart"/>
+      <w:r>
+        <w:t>R</w:t>
+      </w:r>
+      <w:r>
+        <w:rPr>
+          <w:vertAlign w:val="subscript"/>
+        </w:rPr>
+        <w:t>tot</w:t>
+      </w:r>
+      <w:proofErr w:type="spellEnd"/>
+      <w:r>
+        <w:t>… Totale Menge „Response“</w:t>
+      </w:r>
+      <w:r>
+        <w:br/>
+        <w:t xml:space="preserve">RP… </w:t>
+      </w:r>
+      <w:proofErr w:type="spellStart"/>
+      <w:r>
+        <w:t>Phosphorylierte</w:t>
+      </w:r>
+      <w:proofErr w:type="spellEnd"/>
+      <w:r>
+        <w:t xml:space="preserve"> „Response“</w:t>
+      </w:r>
+      <w:r>
+        <w:br/>
+        <w:t>(Siehe Vorlesung „Kinetik Netzwerke“!!)</w:t>
+      </w:r>
+    </w:p>
+    <w:p>
+      <w:pPr>
+        <w:rPr>
+          <w:rFonts w:eastAsiaTheme="minorEastAsia"/>
+        </w:rPr>
+      </w:pPr>
+      <w:r>
+        <w:t>Linear:</w:t>
+      </w:r>
+      <w:r>
+        <w:t xml:space="preserve"> S -&gt; R -&gt; Abbau </w:t>
+      </w:r>
+      <w:r>
+        <w:t xml:space="preserve"> </w:t>
+      </w:r>
+      <w:proofErr w:type="spellStart"/>
+      <w:r>
+        <w:t>dR</w:t>
+      </w:r>
+      <w:proofErr w:type="spellEnd"/>
+      <w:r>
+        <w:t>/</w:t>
+      </w:r>
+      <w:proofErr w:type="spellStart"/>
+      <w:r>
+        <w:t>dt</w:t>
+      </w:r>
+      <w:proofErr w:type="spellEnd"/>
+      <w:r>
+        <w:t>=k</w:t>
+      </w:r>
+      <w:r>
+        <w:rPr>
+          <w:vertAlign w:val="subscript"/>
+        </w:rPr>
+        <w:t>0</w:t>
+      </w:r>
+      <w:r>
+        <w:t>+k</w:t>
+      </w:r>
+      <w:r>
+        <w:rPr>
+          <w:vertAlign w:val="subscript"/>
+        </w:rPr>
+        <w:t>1</w:t>
+      </w:r>
+      <w:r>
+        <w:t>S</w:t>
+      </w:r>
+      <w:r>
+        <w:t>-k</w:t>
+      </w:r>
+      <w:r>
+        <w:rPr>
+          <w:vertAlign w:val="subscript"/>
+        </w:rPr>
+        <w:t>2</w:t>
+      </w:r>
+      <w:r>
+        <w:t xml:space="preserve">R =&gt; </w:t>
+      </w:r>
+      <m:oMath>
+        <m:r>
+          <w:rPr>
+            <w:rFonts w:ascii="Cambria Math" w:hAnsi="Cambria Math"/>
+          </w:rPr>
+          <m:t>R</m:t>
+        </m:r>
+        <m:d>
+          <m:dPr>
+            <m:ctrlPr>
+              <w:rPr>
+                <w:rFonts w:ascii="Cambria Math" w:hAnsi="Cambria Math"/>
+                <w:i/>
+              </w:rPr>
+            </m:ctrlPr>
+          </m:dPr>
+          <m:e>
+            <m:r>
+              <w:rPr>
+                <w:rFonts w:ascii="Cambria Math" w:hAnsi="Cambria Math"/>
+              </w:rPr>
+              <m:t>S</m:t>
+            </m:r>
+          </m:e>
+        </m:d>
+        <m:r>
+          <w:rPr>
+            <w:rFonts w:ascii="Cambria Math" w:hAnsi="Cambria Math"/>
+          </w:rPr>
+          <m:t>=</m:t>
+        </m:r>
+        <m:f>
+          <m:fPr>
+            <m:ctrlPr>
+              <w:rPr>
+                <w:rFonts w:ascii="Cambria Math" w:hAnsi="Cambria Math"/>
+                <w:i/>
+              </w:rPr>
+            </m:ctrlPr>
+          </m:fPr>
+          <m:num>
+            <m:sSub>
+              <m:sSubPr>
+                <m:ctrlPr>
+                  <w:rPr>
+                    <w:rFonts w:ascii="Cambria Math" w:hAnsi="Cambria Math"/>
+                    <w:i/>
+                  </w:rPr>
+                </m:ctrlPr>
+              </m:sSubPr>
+              <m:e>
+                <m:r>
+                  <w:rPr>
+                    <w:rFonts w:ascii="Cambria Math" w:hAnsi="Cambria Math"/>
+                  </w:rPr>
+                  <m:t>k</m:t>
+                </m:r>
+              </m:e>
+              <m:sub>
+                <m:r>
+                  <w:rPr>
+                    <w:rFonts w:ascii="Cambria Math" w:hAnsi="Cambria Math"/>
+                  </w:rPr>
+                  <m:t>0</m:t>
+                </m:r>
+              </m:sub>
+            </m:sSub>
+          </m:num>
+          <m:den>
+            <m:sSub>
+              <m:sSubPr>
+                <m:ctrlPr>
+                  <w:rPr>
+                    <w:rFonts w:ascii="Cambria Math" w:hAnsi="Cambria Math"/>
+                    <w:i/>
+                  </w:rPr>
+                </m:ctrlPr>
+              </m:sSubPr>
+              <m:e>
+                <m:r>
+                  <w:rPr>
+                    <w:rFonts w:ascii="Cambria Math" w:hAnsi="Cambria Math"/>
+                  </w:rPr>
+                  <m:t>k</m:t>
+                </m:r>
+              </m:e>
+              <m:sub>
+                <m:r>
+                  <w:rPr>
+                    <w:rFonts w:ascii="Cambria Math" w:hAnsi="Cambria Math"/>
+                  </w:rPr>
+                  <m:t>2</m:t>
+                </m:r>
+              </m:sub>
+            </m:sSub>
+          </m:den>
+        </m:f>
+        <m:r>
+          <w:rPr>
+            <w:rFonts w:ascii="Cambria Math" w:hAnsi="Cambria Math"/>
+          </w:rPr>
+          <m:t>+</m:t>
+        </m:r>
+        <m:f>
+          <m:fPr>
+            <m:ctrlPr>
+              <w:rPr>
+                <w:rFonts w:ascii="Cambria Math" w:hAnsi="Cambria Math"/>
+                <w:i/>
+              </w:rPr>
+            </m:ctrlPr>
+          </m:fPr>
+          <m:num>
+            <m:sSub>
+              <m:sSubPr>
+                <m:ctrlPr>
+                  <w:rPr>
+                    <w:rFonts w:ascii="Cambria Math" w:hAnsi="Cambria Math"/>
+                    <w:i/>
+                  </w:rPr>
+                </m:ctrlPr>
+              </m:sSubPr>
+              <m:e>
+                <m:r>
+                  <w:rPr>
+                    <w:rFonts w:ascii="Cambria Math" w:hAnsi="Cambria Math"/>
+                  </w:rPr>
+                  <m:t>k</m:t>
+                </m:r>
+              </m:e>
+              <m:sub>
+                <m:r>
+                  <w:rPr>
+                    <w:rFonts w:ascii="Cambria Math" w:hAnsi="Cambria Math"/>
+                  </w:rPr>
+                  <m:t>1</m:t>
+                </m:r>
+              </m:sub>
+            </m:sSub>
+          </m:num>
+          <m:den>
+            <m:sSub>
+              <m:sSubPr>
+                <m:ctrlPr>
+                  <w:rPr>
+                    <w:rFonts w:ascii="Cambria Math" w:hAnsi="Cambria Math"/>
+                    <w:i/>
+                  </w:rPr>
+                </m:ctrlPr>
+              </m:sSubPr>
+              <m:e>
+                <m:r>
+                  <w:rPr>
+                    <w:rFonts w:ascii="Cambria Math" w:hAnsi="Cambria Math"/>
+                  </w:rPr>
+                  <m:t>k</m:t>
+                </m:r>
+              </m:e>
+              <m:sub>
+                <m:r>
+                  <w:rPr>
+                    <w:rFonts w:ascii="Cambria Math" w:hAnsi="Cambria Math"/>
+                  </w:rPr>
+                  <m:t>2</m:t>
+                </m:r>
+              </m:sub>
+            </m:sSub>
+          </m:den>
+        </m:f>
+        <m:r>
+          <w:rPr>
+            <w:rFonts w:ascii="Cambria Math" w:hAnsi="Cambria Math"/>
+          </w:rPr>
+          <m:t>S</m:t>
+        </m:r>
+      </m:oMath>
+    </w:p>
+    <w:p>
+      <w:pPr>
+        <w:rPr>
+          <w:rFonts w:eastAsiaTheme="minorEastAsia"/>
+        </w:rPr>
+      </w:pPr>
+      <w:r>
+        <w:rPr>
+          <w:rFonts w:eastAsiaTheme="minorEastAsia"/>
+        </w:rPr>
+        <w:t xml:space="preserve">Hyperbolisch: </w:t>
+      </w:r>
+      <w:proofErr w:type="spellStart"/>
+      <w:r>
+        <w:rPr>
+          <w:rFonts w:eastAsiaTheme="minorEastAsia"/>
+        </w:rPr>
+        <w:t>dRP</w:t>
+      </w:r>
+      <w:proofErr w:type="spellEnd"/>
+      <w:r>
+        <w:rPr>
+          <w:rFonts w:eastAsiaTheme="minorEastAsia"/>
+        </w:rPr>
+        <w:t>/</w:t>
+      </w:r>
+      <w:proofErr w:type="spellStart"/>
+      <w:r>
+        <w:rPr>
+          <w:rFonts w:eastAsiaTheme="minorEastAsia"/>
+        </w:rPr>
+        <w:t>dt</w:t>
+      </w:r>
+      <w:proofErr w:type="spellEnd"/>
+      <w:r>
+        <w:rPr>
+          <w:rFonts w:eastAsiaTheme="minorEastAsia"/>
+        </w:rPr>
+        <w:t>=k</w:t>
+      </w:r>
+      <w:r>
+        <w:rPr>
+          <w:rFonts w:eastAsiaTheme="minorEastAsia"/>
+          <w:vertAlign w:val="subscript"/>
+        </w:rPr>
+        <w:t>1</w:t>
+      </w:r>
+      <w:r>
+        <w:rPr>
+          <w:rFonts w:eastAsiaTheme="minorEastAsia"/>
+        </w:rPr>
+        <w:t>*S*R –k</w:t>
+      </w:r>
+      <w:r>
+        <w:rPr>
+          <w:rFonts w:eastAsiaTheme="minorEastAsia"/>
+          <w:vertAlign w:val="subscript"/>
+        </w:rPr>
+        <w:t>2</w:t>
+      </w:r>
+      <w:r>
+        <w:rPr>
+          <w:rFonts w:eastAsiaTheme="minorEastAsia"/>
+        </w:rPr>
+        <w:t>[RP]; R=</w:t>
+      </w:r>
+      <w:proofErr w:type="spellStart"/>
+      <w:r>
+        <w:rPr>
+          <w:rFonts w:eastAsiaTheme="minorEastAsia"/>
+        </w:rPr>
+        <w:t>RP+R</w:t>
+      </w:r>
+      <w:r>
+        <w:rPr>
+          <w:rFonts w:eastAsiaTheme="minorEastAsia"/>
+          <w:vertAlign w:val="subscript"/>
+        </w:rPr>
+        <w:t>tot</w:t>
+      </w:r>
+      <w:proofErr w:type="spellEnd"/>
+      <w:r>
+        <w:rPr>
+          <w:rFonts w:eastAsiaTheme="minorEastAsia"/>
+        </w:rPr>
+        <w:t xml:space="preserve"> =&gt; </w:t>
+      </w:r>
+      <m:oMath>
+        <m:r>
+          <w:rPr>
+            <w:rFonts w:ascii="Cambria Math" w:eastAsiaTheme="minorEastAsia" w:hAnsi="Cambria Math"/>
+          </w:rPr>
+          <m:t>RP</m:t>
+        </m:r>
+        <m:d>
+          <m:dPr>
+            <m:ctrlPr>
+              <w:rPr>
+                <w:rFonts w:ascii="Cambria Math" w:eastAsiaTheme="minorEastAsia" w:hAnsi="Cambria Math"/>
+                <w:i/>
+              </w:rPr>
+            </m:ctrlPr>
+          </m:dPr>
+          <m:e>
+            <m:r>
+              <w:rPr>
+                <w:rFonts w:ascii="Cambria Math" w:eastAsiaTheme="minorEastAsia" w:hAnsi="Cambria Math"/>
+              </w:rPr>
+              <m:t>S</m:t>
+            </m:r>
+          </m:e>
+        </m:d>
+        <m:r>
+          <w:rPr>
+            <w:rFonts w:ascii="Cambria Math" w:eastAsiaTheme="minorEastAsia" w:hAnsi="Cambria Math"/>
+          </w:rPr>
+          <m:t xml:space="preserve">= </m:t>
+        </m:r>
+        <m:f>
+          <m:fPr>
+            <m:ctrlPr>
+              <w:rPr>
+                <w:rFonts w:ascii="Cambria Math" w:eastAsiaTheme="minorEastAsia" w:hAnsi="Cambria Math"/>
+                <w:i/>
+              </w:rPr>
+            </m:ctrlPr>
+          </m:fPr>
+          <m:num>
+            <m:sSub>
+              <m:sSubPr>
+                <m:ctrlPr>
+                  <w:rPr>
+                    <w:rFonts w:ascii="Cambria Math" w:eastAsiaTheme="minorEastAsia" w:hAnsi="Cambria Math"/>
+                    <w:i/>
+                  </w:rPr>
+                </m:ctrlPr>
+              </m:sSubPr>
+              <m:e>
+                <m:r>
+                  <w:rPr>
+                    <w:rFonts w:ascii="Cambria Math" w:eastAsiaTheme="minorEastAsia" w:hAnsi="Cambria Math"/>
+                  </w:rPr>
+                  <m:t>k</m:t>
+                </m:r>
+              </m:e>
+              <m:sub>
+                <m:r>
+                  <w:rPr>
+                    <w:rFonts w:ascii="Cambria Math" w:eastAsiaTheme="minorEastAsia" w:hAnsi="Cambria Math"/>
+                  </w:rPr>
+                  <m:t>1</m:t>
+                </m:r>
+              </m:sub>
+            </m:sSub>
+            <m:r>
+              <w:rPr>
+                <w:rFonts w:ascii="Cambria Math" w:eastAsiaTheme="minorEastAsia" w:hAnsi="Cambria Math"/>
+              </w:rPr>
+              <m:t>*S*</m:t>
+            </m:r>
+            <m:sSub>
+              <m:sSubPr>
+                <m:ctrlPr>
+                  <w:rPr>
+                    <w:rFonts w:ascii="Cambria Math" w:eastAsiaTheme="minorEastAsia" w:hAnsi="Cambria Math"/>
+                    <w:i/>
+                  </w:rPr>
+                </m:ctrlPr>
+              </m:sSubPr>
+              <m:e>
+                <m:r>
+                  <w:rPr>
+                    <w:rFonts w:ascii="Cambria Math" w:eastAsiaTheme="minorEastAsia" w:hAnsi="Cambria Math"/>
+                  </w:rPr>
+                  <m:t>R</m:t>
+                </m:r>
+              </m:e>
+              <m:sub>
+                <m:r>
+                  <w:rPr>
+                    <w:rFonts w:ascii="Cambria Math" w:eastAsiaTheme="minorEastAsia" w:hAnsi="Cambria Math"/>
+                  </w:rPr>
+                  <m:t>tot</m:t>
+                </m:r>
+              </m:sub>
+            </m:sSub>
+          </m:num>
+          <m:den>
+            <m:sSub>
+              <m:sSubPr>
+                <m:ctrlPr>
+                  <w:rPr>
+                    <w:rFonts w:ascii="Cambria Math" w:eastAsiaTheme="minorEastAsia" w:hAnsi="Cambria Math"/>
+                    <w:i/>
+                  </w:rPr>
+                </m:ctrlPr>
+              </m:sSubPr>
+              <m:e>
+                <m:r>
+                  <w:rPr>
+                    <w:rFonts w:ascii="Cambria Math" w:eastAsiaTheme="minorEastAsia" w:hAnsi="Cambria Math"/>
+                  </w:rPr>
+                  <m:t>k</m:t>
+                </m:r>
+              </m:e>
+              <m:sub>
+                <m:r>
+                  <w:rPr>
+                    <w:rFonts w:ascii="Cambria Math" w:eastAsiaTheme="minorEastAsia" w:hAnsi="Cambria Math"/>
+                  </w:rPr>
+                  <m:t>1</m:t>
+                </m:r>
+              </m:sub>
+            </m:sSub>
+            <m:r>
+              <w:rPr>
+                <w:rFonts w:ascii="Cambria Math" w:eastAsiaTheme="minorEastAsia" w:hAnsi="Cambria Math"/>
+              </w:rPr>
+              <m:t>*S+</m:t>
+            </m:r>
+            <m:sSub>
+              <m:sSubPr>
+                <m:ctrlPr>
+                  <w:rPr>
+                    <w:rFonts w:ascii="Cambria Math" w:eastAsiaTheme="minorEastAsia" w:hAnsi="Cambria Math"/>
+                    <w:i/>
+                  </w:rPr>
+                </m:ctrlPr>
+              </m:sSubPr>
+              <m:e>
+                <m:r>
+                  <w:rPr>
+                    <w:rFonts w:ascii="Cambria Math" w:eastAsiaTheme="minorEastAsia" w:hAnsi="Cambria Math"/>
+                  </w:rPr>
+                  <m:t>k</m:t>
+                </m:r>
+              </m:e>
+              <m:sub>
+                <m:r>
+                  <w:rPr>
+                    <w:rFonts w:ascii="Cambria Math" w:eastAsiaTheme="minorEastAsia" w:hAnsi="Cambria Math"/>
+                  </w:rPr>
+                  <m:t>2</m:t>
+                </m:r>
+              </m:sub>
+            </m:sSub>
+          </m:den>
+        </m:f>
+        <m:r>
+          <w:rPr>
+            <w:rFonts w:ascii="Cambria Math" w:eastAsiaTheme="minorEastAsia" w:hAnsi="Cambria Math"/>
+          </w:rPr>
+          <m:t>=</m:t>
+        </m:r>
+        <m:f>
+          <m:fPr>
+            <m:ctrlPr>
+              <w:rPr>
+                <w:rFonts w:ascii="Cambria Math" w:eastAsiaTheme="minorEastAsia" w:hAnsi="Cambria Math"/>
+                <w:i/>
+              </w:rPr>
+            </m:ctrlPr>
+          </m:fPr>
+          <m:num>
+            <m:r>
+              <w:rPr>
+                <w:rFonts w:ascii="Cambria Math" w:eastAsiaTheme="minorEastAsia" w:hAnsi="Cambria Math"/>
+              </w:rPr>
+              <m:t>S</m:t>
+            </m:r>
+          </m:num>
+          <m:den>
+            <m:r>
+              <w:rPr>
+                <w:rFonts w:ascii="Cambria Math" w:eastAsiaTheme="minorEastAsia" w:hAnsi="Cambria Math"/>
+              </w:rPr>
+              <m:t>S+</m:t>
+            </m:r>
+            <m:f>
+              <m:fPr>
+                <m:ctrlPr>
+                  <w:rPr>
+                    <w:rFonts w:ascii="Cambria Math" w:eastAsiaTheme="minorEastAsia" w:hAnsi="Cambria Math"/>
+                    <w:i/>
+                  </w:rPr>
+                </m:ctrlPr>
+              </m:fPr>
+              <m:num>
+                <m:sSub>
+                  <m:sSubPr>
+                    <m:ctrlPr>
+                      <w:rPr>
+                        <w:rFonts w:ascii="Cambria Math" w:eastAsiaTheme="minorEastAsia" w:hAnsi="Cambria Math"/>
+                        <w:i/>
+                      </w:rPr>
+                    </m:ctrlPr>
+                  </m:sSubPr>
+                  <m:e>
+                    <m:r>
+                      <w:rPr>
+                        <w:rFonts w:ascii="Cambria Math" w:eastAsiaTheme="minorEastAsia" w:hAnsi="Cambria Math"/>
+                      </w:rPr>
+                      <m:t>k</m:t>
+                    </m:r>
+                  </m:e>
+                  <m:sub>
+                    <m:r>
+                      <w:rPr>
+                        <w:rFonts w:ascii="Cambria Math" w:eastAsiaTheme="minorEastAsia" w:hAnsi="Cambria Math"/>
+                      </w:rPr>
+                      <m:t>2</m:t>
+                    </m:r>
+                  </m:sub>
+                </m:sSub>
+              </m:num>
+              <m:den>
+                <m:sSub>
+                  <m:sSubPr>
+                    <m:ctrlPr>
+                      <w:rPr>
+                        <w:rFonts w:ascii="Cambria Math" w:eastAsiaTheme="minorEastAsia" w:hAnsi="Cambria Math"/>
+                        <w:i/>
+                      </w:rPr>
+                    </m:ctrlPr>
+                  </m:sSubPr>
+                  <m:e>
+                    <m:r>
+                      <w:rPr>
+                        <w:rFonts w:ascii="Cambria Math" w:eastAsiaTheme="minorEastAsia" w:hAnsi="Cambria Math"/>
+                      </w:rPr>
+                      <m:t>k</m:t>
+                    </m:r>
+                  </m:e>
+                  <m:sub>
+                    <m:r>
+                      <w:rPr>
+                        <w:rFonts w:ascii="Cambria Math" w:eastAsiaTheme="minorEastAsia" w:hAnsi="Cambria Math"/>
+                      </w:rPr>
+                      <m:t>1</m:t>
+                    </m:r>
+                  </m:sub>
+                </m:sSub>
+              </m:den>
+            </m:f>
+          </m:den>
+        </m:f>
+        <m:sSub>
+          <m:sSubPr>
+            <m:ctrlPr>
+              <w:rPr>
+                <w:rFonts w:ascii="Cambria Math" w:eastAsiaTheme="minorEastAsia" w:hAnsi="Cambria Math"/>
+                <w:i/>
+              </w:rPr>
+            </m:ctrlPr>
+          </m:sSubPr>
+          <m:e>
+            <m:r>
+              <w:rPr>
+                <w:rFonts w:ascii="Cambria Math" w:eastAsiaTheme="minorEastAsia" w:hAnsi="Cambria Math"/>
+              </w:rPr>
+              <m:t>R</m:t>
+            </m:r>
+          </m:e>
+          <m:sub>
+            <m:r>
+              <w:rPr>
+                <w:rFonts w:ascii="Cambria Math" w:eastAsiaTheme="minorEastAsia" w:hAnsi="Cambria Math"/>
+              </w:rPr>
+              <m:t>tot</m:t>
+            </m:r>
+          </m:sub>
+        </m:sSub>
+      </m:oMath>
+    </w:p>
+    <w:p>
+      <w:pPr>
+        <w:rPr>
+          <w:rFonts w:eastAsiaTheme="minorEastAsia"/>
+        </w:rPr>
+      </w:pPr>
+      <w:proofErr w:type="spellStart"/>
+      <w:r>
+        <w:rPr>
+          <w:rFonts w:eastAsiaTheme="minorEastAsia"/>
+        </w:rPr>
+        <w:t>Sigmoidal</w:t>
+      </w:r>
+      <w:proofErr w:type="spellEnd"/>
+      <w:r>
+        <w:rPr>
+          <w:rFonts w:eastAsiaTheme="minorEastAsia"/>
+        </w:rPr>
+        <w:t xml:space="preserve">: </w:t>
+      </w:r>
+      <m:oMath>
+        <m:f>
+          <m:fPr>
+            <m:ctrlPr>
+              <w:rPr>
+                <w:rFonts w:ascii="Cambria Math" w:eastAsiaTheme="minorEastAsia" w:hAnsi="Cambria Math"/>
+                <w:i/>
+              </w:rPr>
+            </m:ctrlPr>
+          </m:fPr>
+          <m:num>
+            <m:r>
+              <w:rPr>
+                <w:rFonts w:ascii="Cambria Math" w:eastAsiaTheme="minorEastAsia" w:hAnsi="Cambria Math"/>
+              </w:rPr>
+              <m:t>dRP</m:t>
+            </m:r>
+          </m:num>
+          <m:den>
+            <m:r>
+              <w:rPr>
+                <w:rFonts w:ascii="Cambria Math" w:eastAsiaTheme="minorEastAsia" w:hAnsi="Cambria Math"/>
+              </w:rPr>
+              <m:t>dt</m:t>
+            </m:r>
+          </m:den>
+        </m:f>
+        <m:r>
+          <w:rPr>
+            <w:rFonts w:ascii="Cambria Math" w:eastAsiaTheme="minorEastAsia" w:hAnsi="Cambria Math"/>
+          </w:rPr>
+          <m:t>=</m:t>
+        </m:r>
+        <m:f>
+          <m:fPr>
+            <m:ctrlPr>
+              <w:rPr>
+                <w:rFonts w:ascii="Cambria Math" w:eastAsiaTheme="minorEastAsia" w:hAnsi="Cambria Math"/>
+                <w:i/>
+              </w:rPr>
+            </m:ctrlPr>
+          </m:fPr>
+          <m:num>
+            <m:r>
+              <w:rPr>
+                <w:rFonts w:ascii="Cambria Math" w:eastAsiaTheme="minorEastAsia" w:hAnsi="Cambria Math"/>
+              </w:rPr>
+              <m:t>S</m:t>
+            </m:r>
+          </m:num>
+          <m:den>
+            <m:r>
+              <w:rPr>
+                <w:rFonts w:ascii="Cambria Math" w:eastAsiaTheme="minorEastAsia" w:hAnsi="Cambria Math"/>
+              </w:rPr>
+              <m:t>S+</m:t>
+            </m:r>
+            <m:sSub>
+              <m:sSubPr>
+                <m:ctrlPr>
+                  <w:rPr>
+                    <w:rFonts w:ascii="Cambria Math" w:eastAsiaTheme="minorEastAsia" w:hAnsi="Cambria Math"/>
+                    <w:i/>
+                  </w:rPr>
+                </m:ctrlPr>
+              </m:sSubPr>
+              <m:e>
+                <m:r>
+                  <w:rPr>
+                    <w:rFonts w:ascii="Cambria Math" w:eastAsiaTheme="minorEastAsia" w:hAnsi="Cambria Math"/>
+                  </w:rPr>
+                  <m:t>S</m:t>
+                </m:r>
+              </m:e>
+              <m:sub>
+                <m:r>
+                  <w:rPr>
+                    <w:rFonts w:ascii="Cambria Math" w:eastAsiaTheme="minorEastAsia" w:hAnsi="Cambria Math"/>
+                  </w:rPr>
+                  <m:t>0</m:t>
+                </m:r>
+              </m:sub>
+            </m:sSub>
+          </m:den>
+        </m:f>
+        <m:sSub>
+          <m:sSubPr>
+            <m:ctrlPr>
+              <w:rPr>
+                <w:rFonts w:ascii="Cambria Math" w:eastAsiaTheme="minorEastAsia" w:hAnsi="Cambria Math"/>
+                <w:i/>
+              </w:rPr>
+            </m:ctrlPr>
+          </m:sSubPr>
+          <m:e>
+            <m:r>
+              <w:rPr>
+                <w:rFonts w:ascii="Cambria Math" w:eastAsiaTheme="minorEastAsia" w:hAnsi="Cambria Math"/>
+              </w:rPr>
+              <m:t>k</m:t>
+            </m:r>
+          </m:e>
+          <m:sub>
+            <m:r>
+              <w:rPr>
+                <w:rFonts w:ascii="Cambria Math" w:eastAsiaTheme="minorEastAsia" w:hAnsi="Cambria Math"/>
+              </w:rPr>
+              <m:t>1</m:t>
+            </m:r>
+          </m:sub>
+        </m:sSub>
+        <m:r>
+          <w:rPr>
+            <w:rFonts w:ascii="Cambria Math" w:eastAsiaTheme="minorEastAsia" w:hAnsi="Cambria Math"/>
+          </w:rPr>
+          <m:t>R-</m:t>
+        </m:r>
+        <m:f>
+          <m:fPr>
+            <m:ctrlPr>
+              <w:rPr>
+                <w:rFonts w:ascii="Cambria Math" w:eastAsiaTheme="minorEastAsia" w:hAnsi="Cambria Math"/>
+                <w:i/>
+              </w:rPr>
+            </m:ctrlPr>
+          </m:fPr>
+          <m:num>
+            <m:r>
+              <w:rPr>
+                <w:rFonts w:ascii="Cambria Math" w:eastAsiaTheme="minorEastAsia" w:hAnsi="Cambria Math"/>
+              </w:rPr>
+              <m:t>RP</m:t>
+            </m:r>
+          </m:num>
+          <m:den>
+            <m:sSub>
+              <m:sSubPr>
+                <m:ctrlPr>
+                  <w:rPr>
+                    <w:rFonts w:ascii="Cambria Math" w:eastAsiaTheme="minorEastAsia" w:hAnsi="Cambria Math"/>
+                    <w:i/>
+                  </w:rPr>
+                </m:ctrlPr>
+              </m:sSubPr>
+              <m:e>
+                <m:r>
+                  <w:rPr>
+                    <w:rFonts w:ascii="Cambria Math" w:eastAsiaTheme="minorEastAsia" w:hAnsi="Cambria Math"/>
+                  </w:rPr>
+                  <m:t>RP</m:t>
+                </m:r>
+              </m:e>
+              <m:sub>
+                <m:r>
+                  <w:rPr>
+                    <w:rFonts w:ascii="Cambria Math" w:eastAsiaTheme="minorEastAsia" w:hAnsi="Cambria Math"/>
+                  </w:rPr>
+                  <m:t>0</m:t>
+                </m:r>
+              </m:sub>
+            </m:sSub>
+            <m:r>
+              <w:rPr>
+                <w:rFonts w:ascii="Cambria Math" w:eastAsiaTheme="minorEastAsia" w:hAnsi="Cambria Math"/>
+              </w:rPr>
+              <m:t>+RP</m:t>
+            </m:r>
+          </m:den>
+        </m:f>
+        <m:sSub>
+          <m:sSubPr>
+            <m:ctrlPr>
+              <w:rPr>
+                <w:rFonts w:ascii="Cambria Math" w:eastAsiaTheme="minorEastAsia" w:hAnsi="Cambria Math"/>
+                <w:i/>
+              </w:rPr>
+            </m:ctrlPr>
+          </m:sSubPr>
+          <m:e>
+            <m:r>
+              <w:rPr>
+                <w:rFonts w:ascii="Cambria Math" w:eastAsiaTheme="minorEastAsia" w:hAnsi="Cambria Math"/>
+              </w:rPr>
+              <m:t>k</m:t>
+            </m:r>
+          </m:e>
+          <m:sub>
+            <m:r>
+              <w:rPr>
+                <w:rFonts w:ascii="Cambria Math" w:eastAsiaTheme="minorEastAsia" w:hAnsi="Cambria Math"/>
+              </w:rPr>
+              <m:t>2</m:t>
+            </m:r>
+          </m:sub>
+        </m:sSub>
+        <m:r>
+          <w:rPr>
+            <w:rFonts w:ascii="Cambria Math" w:eastAsiaTheme="minorEastAsia" w:hAnsi="Cambria Math"/>
+          </w:rPr>
+          <m:t>RP</m:t>
+        </m:r>
+      </m:oMath>
+      <w:r>
+        <w:rPr>
+          <w:rFonts w:eastAsiaTheme="minorEastAsia"/>
+        </w:rPr>
+        <w:t xml:space="preserve"> (Michaelis-Menten-Kinetik  des Rezeptors – Dephosphatierung durch Phosphatase)</w:t>
+      </w:r>
+      <w:r>
+        <w:rPr>
+          <w:rFonts w:eastAsiaTheme="minorEastAsia"/>
+        </w:rPr>
+        <w:br/>
+      </w:r>
+      <w:r>
+        <w:rPr>
+          <w:rFonts w:eastAsiaTheme="minorEastAsia"/>
+        </w:rPr>
+        <w:t>Adaptive Antwort:</w:t>
+      </w:r>
+    </w:p>
+    <w:p>
+      <w:pPr>
+        <w:rPr>
+          <w:rFonts w:eastAsiaTheme="minorEastAsia"/>
+        </w:rPr>
+      </w:pPr>
+      <w:r>
+        <w:rPr>
+          <w:rFonts w:eastAsiaTheme="minorEastAsia"/>
+        </w:rPr>
+        <w:t xml:space="preserve"> </w:t>
+      </w:r>
+      <w:r>
+        <w:rPr>
+          <w:rFonts w:eastAsiaTheme="minorEastAsia"/>
+          <w:noProof/>
+          <w:lang w:eastAsia="de-DE"/>
+        </w:rPr>
+        <w:drawing>
+          <wp:inline distT="0" distB="0" distL="0" distR="0">
+            <wp:extent cx="2164080" cy="1470660"/>
+            <wp:effectExtent l="0" t="0" r="7620" b="0"/>
+            <wp:docPr id="3" name="Grafik 3"/>
+            <wp:cNvGraphicFramePr>
+              <a:graphicFrameLocks xmlns:a="http://schemas.openxmlformats.org/drawingml/2006/main" noChangeAspect="1"/>
+            </wp:cNvGraphicFramePr>
+            <a:graphic xmlns:a="http://schemas.openxmlformats.org/drawingml/2006/main">
+              <a:graphicData uri="http://schemas.openxmlformats.org/drawingml/2006/picture">
+                <pic:pic xmlns:pic="http://schemas.openxmlformats.org/drawingml/2006/picture">
+                  <pic:nvPicPr>
+                    <pic:cNvPr id="0" name="Picture 2"/>
+                    <pic:cNvPicPr>
+                      <a:picLocks noChangeAspect="1" noChangeArrowheads="1"/>
+                    </pic:cNvPicPr>
+                  </pic:nvPicPr>
+                  <pic:blipFill>
+                    <a:blip r:embed="rId7">
+                      <a:extLst>
+                        <a:ext uri="{28A0092B-C50C-407E-A947-70E740481C1C}">
+                          <a14:useLocalDpi xmlns:a14="http://schemas.microsoft.com/office/drawing/2010/main" val="0"/>
+                        </a:ext>
+                      </a:extLst>
+                    </a:blip>
+                    <a:srcRect/>
+                    <a:stretch>
+                      <a:fillRect/>
+                    </a:stretch>
+                  </pic:blipFill>
+                  <pic:spPr bwMode="auto">
+                    <a:xfrm>
+                      <a:off x="0" y="0"/>
+                      <a:ext cx="2164080" cy="1470660"/>
+                    </a:xfrm>
+                    <a:prstGeom prst="rect">
+                      <a:avLst/>
+                    </a:prstGeom>
+                    <a:noFill/>
+                    <a:ln>
+                      <a:noFill/>
+                    </a:ln>
+                  </pic:spPr>
+                </pic:pic>
+              </a:graphicData>
+            </a:graphic>
+          </wp:inline>
+        </w:drawing>
+      </w:r>
+      <w:r>
+        <w:rPr>
+          <w:rFonts w:eastAsiaTheme="minorEastAsia"/>
+        </w:rPr>
+        <w:br/>
+      </w:r>
+      <w:proofErr w:type="spellStart"/>
+      <w:r>
+        <w:rPr>
+          <w:rFonts w:eastAsiaTheme="minorEastAsia"/>
+        </w:rPr>
+        <w:t>dR</w:t>
+      </w:r>
+      <w:proofErr w:type="spellEnd"/>
+      <w:r>
+        <w:rPr>
+          <w:rFonts w:eastAsiaTheme="minorEastAsia"/>
+        </w:rPr>
+        <w:t>/</w:t>
+      </w:r>
+      <w:proofErr w:type="spellStart"/>
+      <w:r>
+        <w:rPr>
+          <w:rFonts w:eastAsiaTheme="minorEastAsia"/>
+        </w:rPr>
+        <w:t>dt</w:t>
+      </w:r>
+      <w:proofErr w:type="spellEnd"/>
+      <w:r>
+        <w:rPr>
+          <w:rFonts w:eastAsiaTheme="minorEastAsia"/>
+        </w:rPr>
+        <w:t>=k</w:t>
+      </w:r>
+      <w:r>
+        <w:rPr>
+          <w:rFonts w:eastAsiaTheme="minorEastAsia"/>
+          <w:vertAlign w:val="subscript"/>
+        </w:rPr>
+        <w:t>1</w:t>
+      </w:r>
+      <w:r>
+        <w:rPr>
+          <w:rFonts w:eastAsiaTheme="minorEastAsia"/>
+        </w:rPr>
+        <w:t>S-k</w:t>
+      </w:r>
+      <w:r>
+        <w:rPr>
+          <w:rFonts w:eastAsiaTheme="minorEastAsia"/>
+          <w:vertAlign w:val="subscript"/>
+        </w:rPr>
+        <w:t>2</w:t>
+      </w:r>
+      <w:r>
+        <w:rPr>
+          <w:rFonts w:eastAsiaTheme="minorEastAsia"/>
+        </w:rPr>
+        <w:t>R * X</w:t>
+      </w:r>
+      <w:r>
+        <w:rPr>
+          <w:rFonts w:eastAsiaTheme="minorEastAsia"/>
+        </w:rPr>
+        <w:br/>
+      </w:r>
+      <w:proofErr w:type="spellStart"/>
+      <w:r>
+        <w:rPr>
+          <w:rFonts w:eastAsiaTheme="minorEastAsia"/>
+        </w:rPr>
+        <w:t>dX</w:t>
+      </w:r>
+      <w:proofErr w:type="spellEnd"/>
+      <w:r>
+        <w:rPr>
+          <w:rFonts w:eastAsiaTheme="minorEastAsia"/>
+        </w:rPr>
+        <w:t>/</w:t>
+      </w:r>
+      <w:proofErr w:type="spellStart"/>
+      <w:r>
+        <w:rPr>
+          <w:rFonts w:eastAsiaTheme="minorEastAsia"/>
+        </w:rPr>
+        <w:t>dt</w:t>
+      </w:r>
+      <w:proofErr w:type="spellEnd"/>
+      <w:r>
+        <w:rPr>
+          <w:rFonts w:eastAsiaTheme="minorEastAsia"/>
+        </w:rPr>
+        <w:t>=k</w:t>
+      </w:r>
+      <w:r>
+        <w:rPr>
+          <w:rFonts w:eastAsiaTheme="minorEastAsia"/>
+          <w:vertAlign w:val="subscript"/>
+        </w:rPr>
+        <w:t>3</w:t>
+      </w:r>
+      <w:r>
+        <w:rPr>
+          <w:rFonts w:eastAsiaTheme="minorEastAsia"/>
+        </w:rPr>
+        <w:t>S-k</w:t>
+      </w:r>
+      <w:r>
+        <w:rPr>
+          <w:rFonts w:eastAsiaTheme="minorEastAsia"/>
+          <w:vertAlign w:val="subscript"/>
+        </w:rPr>
+        <w:t>4</w:t>
+      </w:r>
+      <w:r>
+        <w:rPr>
+          <w:rFonts w:eastAsiaTheme="minorEastAsia"/>
+        </w:rPr>
+        <w:t>X</w:t>
+      </w:r>
+      <w:r>
+        <w:rPr>
+          <w:rFonts w:eastAsiaTheme="minorEastAsia"/>
+        </w:rPr>
+        <w:br/>
+      </w:r>
+      <w:proofErr w:type="spellStart"/>
+      <w:r>
+        <w:rPr>
+          <w:rFonts w:eastAsiaTheme="minorEastAsia"/>
+        </w:rPr>
+        <w:t>R</w:t>
+      </w:r>
+      <w:r>
+        <w:rPr>
+          <w:rFonts w:eastAsiaTheme="minorEastAsia"/>
+          <w:vertAlign w:val="subscript"/>
+        </w:rPr>
+        <w:t>Gleichgewicht</w:t>
+      </w:r>
+      <w:proofErr w:type="spellEnd"/>
+      <w:r>
+        <w:rPr>
+          <w:rFonts w:eastAsiaTheme="minorEastAsia"/>
+        </w:rPr>
+        <w:t>=(k</w:t>
+      </w:r>
+      <w:r>
+        <w:rPr>
+          <w:rFonts w:eastAsiaTheme="minorEastAsia"/>
+          <w:vertAlign w:val="subscript"/>
+        </w:rPr>
+        <w:t>1</w:t>
+      </w:r>
+      <w:r>
+        <w:rPr>
+          <w:rFonts w:eastAsiaTheme="minorEastAsia"/>
+        </w:rPr>
+        <w:t>*k</w:t>
+      </w:r>
+      <w:r>
+        <w:rPr>
+          <w:rFonts w:eastAsiaTheme="minorEastAsia"/>
+          <w:vertAlign w:val="subscript"/>
+        </w:rPr>
+        <w:t>4</w:t>
+      </w:r>
+      <w:r>
+        <w:rPr>
+          <w:rFonts w:eastAsiaTheme="minorEastAsia"/>
+        </w:rPr>
+        <w:t>)/(k</w:t>
+      </w:r>
+      <w:r>
+        <w:rPr>
+          <w:rFonts w:eastAsiaTheme="minorEastAsia"/>
+          <w:vertAlign w:val="subscript"/>
+        </w:rPr>
+        <w:t>2</w:t>
+      </w:r>
+      <w:r>
+        <w:rPr>
+          <w:rFonts w:eastAsiaTheme="minorEastAsia"/>
+        </w:rPr>
+        <w:t>*k</w:t>
+      </w:r>
+      <w:r>
+        <w:rPr>
+          <w:rFonts w:eastAsiaTheme="minorEastAsia"/>
+          <w:vertAlign w:val="subscript"/>
+        </w:rPr>
+        <w:t>3</w:t>
+      </w:r>
+      <w:r>
+        <w:rPr>
+          <w:rFonts w:eastAsiaTheme="minorEastAsia"/>
+        </w:rPr>
+        <w:t>)</w:t>
+      </w:r>
+      <w:r>
+        <w:rPr>
+          <w:rFonts w:eastAsiaTheme="minorEastAsia"/>
+        </w:rPr>
+        <w:br/>
+      </w:r>
+      <w:proofErr w:type="spellStart"/>
+      <w:r>
+        <w:rPr>
+          <w:rFonts w:eastAsiaTheme="minorEastAsia"/>
+        </w:rPr>
+        <w:t>X</w:t>
+      </w:r>
+      <w:r>
+        <w:rPr>
+          <w:rFonts w:eastAsiaTheme="minorEastAsia"/>
+          <w:vertAlign w:val="subscript"/>
+        </w:rPr>
+        <w:t>Gleichgewicht</w:t>
+      </w:r>
+      <w:proofErr w:type="spellEnd"/>
+      <w:r>
+        <w:rPr>
+          <w:rFonts w:eastAsiaTheme="minorEastAsia"/>
+        </w:rPr>
+        <w:t>=S*k</w:t>
+      </w:r>
+      <w:r>
+        <w:rPr>
+          <w:rFonts w:eastAsiaTheme="minorEastAsia"/>
+          <w:vertAlign w:val="subscript"/>
+        </w:rPr>
+        <w:t>3</w:t>
+      </w:r>
+      <w:r>
+        <w:rPr>
+          <w:rFonts w:eastAsiaTheme="minorEastAsia"/>
+        </w:rPr>
+        <w:t>*k</w:t>
+      </w:r>
+      <w:r>
+        <w:rPr>
+          <w:rFonts w:eastAsiaTheme="minorEastAsia"/>
+          <w:vertAlign w:val="subscript"/>
+        </w:rPr>
+        <w:t>4</w:t>
+      </w:r>
+      <w:r>
+        <w:rPr>
+          <w:rFonts w:eastAsiaTheme="minorEastAsia"/>
+          <w:vertAlign w:val="subscript"/>
+        </w:rPr>
+        <w:br/>
+      </w:r>
+      <w:r>
+        <w:rPr>
+          <w:rFonts w:eastAsiaTheme="minorEastAsia"/>
+        </w:rPr>
+        <w:t>S bedingt nur, wie schnell der Gleichgewichtszustand erreicht wird!</w:t>
+      </w:r>
+    </w:p>
+    <w:p>
+      <w:pPr>
+        <w:rPr>
+          <w:rFonts w:eastAsiaTheme="minorEastAsia"/>
+        </w:rPr>
+      </w:pPr>
+      <w:r>
+        <w:rPr>
+          <w:rFonts w:eastAsiaTheme="minorEastAsia"/>
+        </w:rPr>
+        <w:lastRenderedPageBreak/>
+        <w:t>Schalter:</w:t>
+      </w:r>
+      <w:r>
+        <w:rPr>
+          <w:rFonts w:eastAsiaTheme="minorEastAsia"/>
+        </w:rPr>
+        <w:br/>
+      </w:r>
+      <w:r>
+        <w:rPr>
+          <w:rFonts w:eastAsiaTheme="minorEastAsia"/>
+          <w:noProof/>
+          <w:lang w:eastAsia="de-DE"/>
+        </w:rPr>
+        <w:drawing>
+          <wp:inline distT="0" distB="0" distL="0" distR="0">
+            <wp:extent cx="2308860" cy="1805940"/>
+            <wp:effectExtent l="0" t="0" r="0" b="3810"/>
+            <wp:docPr id="4" name="Grafik 4"/>
+            <wp:cNvGraphicFramePr>
+              <a:graphicFrameLocks xmlns:a="http://schemas.openxmlformats.org/drawingml/2006/main" noChangeAspect="1"/>
+            </wp:cNvGraphicFramePr>
+            <a:graphic xmlns:a="http://schemas.openxmlformats.org/drawingml/2006/main">
+              <a:graphicData uri="http://schemas.openxmlformats.org/drawingml/2006/picture">
+                <pic:pic xmlns:pic="http://schemas.openxmlformats.org/drawingml/2006/picture">
+                  <pic:nvPicPr>
+                    <pic:cNvPr id="0" name="Picture 3"/>
+                    <pic:cNvPicPr>
+                      <a:picLocks noChangeAspect="1" noChangeArrowheads="1"/>
+                    </pic:cNvPicPr>
+                  </pic:nvPicPr>
+                  <pic:blipFill>
+                    <a:blip r:embed="rId8">
+                      <a:extLst>
+                        <a:ext uri="{28A0092B-C50C-407E-A947-70E740481C1C}">
+                          <a14:useLocalDpi xmlns:a14="http://schemas.microsoft.com/office/drawing/2010/main" val="0"/>
+                        </a:ext>
+                      </a:extLst>
+                    </a:blip>
+                    <a:srcRect/>
+                    <a:stretch>
+                      <a:fillRect/>
+                    </a:stretch>
+                  </pic:blipFill>
+                  <pic:spPr bwMode="auto">
+                    <a:xfrm>
+                      <a:off x="0" y="0"/>
+                      <a:ext cx="2308860" cy="1805940"/>
+                    </a:xfrm>
+                    <a:prstGeom prst="rect">
+                      <a:avLst/>
+                    </a:prstGeom>
+                    <a:noFill/>
+                    <a:ln>
+                      <a:noFill/>
+                    </a:ln>
+                  </pic:spPr>
+                </pic:pic>
+              </a:graphicData>
+            </a:graphic>
+          </wp:inline>
+        </w:drawing>
+      </w:r>
+      <w:r>
+        <w:rPr>
+          <w:rFonts w:eastAsiaTheme="minorEastAsia"/>
+        </w:rPr>
+        <w:br/>
+      </w:r>
+      <w:proofErr w:type="spellStart"/>
+      <w:r>
+        <w:rPr>
+          <w:rFonts w:eastAsiaTheme="minorEastAsia"/>
+        </w:rPr>
+        <w:t>dR</w:t>
+      </w:r>
+      <w:proofErr w:type="spellEnd"/>
+      <w:r>
+        <w:rPr>
+          <w:rFonts w:eastAsiaTheme="minorEastAsia"/>
+        </w:rPr>
+        <w:t>/</w:t>
+      </w:r>
+      <w:proofErr w:type="spellStart"/>
+      <w:r>
+        <w:rPr>
+          <w:rFonts w:eastAsiaTheme="minorEastAsia"/>
+        </w:rPr>
+        <w:t>dt</w:t>
+      </w:r>
+      <w:proofErr w:type="spellEnd"/>
+      <w:r>
+        <w:rPr>
+          <w:rFonts w:eastAsiaTheme="minorEastAsia"/>
+        </w:rPr>
+        <w:t>=k</w:t>
+      </w:r>
+      <w:r>
+        <w:rPr>
+          <w:rFonts w:eastAsiaTheme="minorEastAsia"/>
+          <w:vertAlign w:val="subscript"/>
+        </w:rPr>
+        <w:t>1</w:t>
+      </w:r>
+      <w:r>
+        <w:rPr>
+          <w:rFonts w:eastAsiaTheme="minorEastAsia"/>
+        </w:rPr>
+        <w:t>S-k</w:t>
+      </w:r>
+      <w:r>
+        <w:rPr>
+          <w:rFonts w:eastAsiaTheme="minorEastAsia"/>
+          <w:vertAlign w:val="subscript"/>
+        </w:rPr>
+        <w:t>2</w:t>
+      </w:r>
+      <w:r>
+        <w:rPr>
+          <w:rFonts w:eastAsiaTheme="minorEastAsia"/>
+        </w:rPr>
+        <w:t>R –k</w:t>
+      </w:r>
+      <w:r>
+        <w:rPr>
+          <w:rFonts w:eastAsiaTheme="minorEastAsia"/>
+          <w:vertAlign w:val="subscript"/>
+        </w:rPr>
+        <w:t>3</w:t>
+      </w:r>
+      <w:r>
+        <w:rPr>
+          <w:rFonts w:eastAsiaTheme="minorEastAsia"/>
+        </w:rPr>
+        <w:t xml:space="preserve">R*EP(R) = linear &amp; negative </w:t>
+      </w:r>
+      <w:proofErr w:type="spellStart"/>
+      <w:r>
+        <w:rPr>
+          <w:rFonts w:eastAsiaTheme="minorEastAsia"/>
+        </w:rPr>
+        <w:t>feed</w:t>
+      </w:r>
+      <w:proofErr w:type="spellEnd"/>
+      <w:r>
+        <w:rPr>
+          <w:rFonts w:eastAsiaTheme="minorEastAsia"/>
+        </w:rPr>
+        <w:t>-</w:t>
       </w:r>
       <w:bookmarkStart w:id="0" w:name="_GoBack"/>
       <w:bookmarkEnd w:id="0"/>
@@ -2545,140 +5428,7 @@
         <w:rPr>
           <w:rFonts w:eastAsiaTheme="minorEastAsia"/>
         </w:rPr>
-        <w:t>n 1/V</w:t>
-      </w:r>
-      <w:r>
-        <w:rPr>
-          <w:rFonts w:eastAsiaTheme="minorEastAsia"/>
-        </w:rPr>
-        <w:t>=f</w:t>
-      </w:r>
-      <w:r>
-        <w:rPr>
-          <w:rFonts w:eastAsiaTheme="minorEastAsia"/>
-        </w:rPr>
-        <w:t>(1/S)</w:t>
-      </w:r>
-      <w:r>
-        <w:rPr>
-          <w:rFonts w:eastAsiaTheme="minorEastAsia"/>
-        </w:rPr>
-        <w:t xml:space="preserve"> als lineare Funktion (besser zu plotten) (</w:t>
-      </w:r>
-      <w:proofErr w:type="spellStart"/>
-      <w:r>
-        <w:rPr>
-          <w:rFonts w:eastAsiaTheme="minorEastAsia"/>
-        </w:rPr>
-        <w:t>lineweaver</w:t>
-      </w:r>
-      <w:proofErr w:type="spellEnd"/>
-      <w:r>
-        <w:rPr>
-          <w:rFonts w:eastAsiaTheme="minorEastAsia"/>
-        </w:rPr>
-        <w:t>-Burk-Diagramm), Anstieg=K</w:t>
-      </w:r>
-      <w:r>
-        <w:rPr>
-          <w:rFonts w:eastAsiaTheme="minorEastAsia"/>
-          <w:vertAlign w:val="subscript"/>
-        </w:rPr>
-        <w:t>m</w:t>
-      </w:r>
-      <w:r>
-        <w:rPr>
-          <w:rFonts w:eastAsiaTheme="minorEastAsia"/>
-        </w:rPr>
-        <w:t>/</w:t>
-      </w:r>
-      <w:proofErr w:type="spellStart"/>
-      <w:r>
-        <w:rPr>
-          <w:rFonts w:eastAsiaTheme="minorEastAsia"/>
-        </w:rPr>
-        <w:t>V</w:t>
-      </w:r>
-      <w:r>
-        <w:rPr>
-          <w:rFonts w:eastAsiaTheme="minorEastAsia"/>
-          <w:vertAlign w:val="subscript"/>
-        </w:rPr>
-        <w:t>max</w:t>
-      </w:r>
-      <w:proofErr w:type="spellEnd"/>
-      <w:r>
-        <w:rPr>
-          <w:rFonts w:eastAsiaTheme="minorEastAsia"/>
-        </w:rPr>
-        <w:t>, Achsenabschnitt= 1/</w:t>
-      </w:r>
-      <w:proofErr w:type="spellStart"/>
-      <w:r>
-        <w:rPr>
-          <w:rFonts w:eastAsiaTheme="minorEastAsia"/>
-        </w:rPr>
-        <w:t>V</w:t>
-      </w:r>
-      <w:r>
-        <w:rPr>
-          <w:rFonts w:eastAsiaTheme="minorEastAsia"/>
-          <w:vertAlign w:val="subscript"/>
-        </w:rPr>
-        <w:t>max</w:t>
-      </w:r>
-      <w:proofErr w:type="spellEnd"/>
-      <w:r>
-        <w:rPr>
-          <w:rFonts w:eastAsiaTheme="minorEastAsia"/>
-        </w:rPr>
-        <w:t xml:space="preserve">, anhand von experimentellen Daten können dann </w:t>
-      </w:r>
-      <w:proofErr w:type="spellStart"/>
-      <w:r>
-        <w:rPr>
-          <w:rFonts w:eastAsiaTheme="minorEastAsia"/>
-        </w:rPr>
-        <w:t>V</w:t>
-      </w:r>
-      <w:r>
-        <w:rPr>
-          <w:rFonts w:eastAsiaTheme="minorEastAsia"/>
-          <w:vertAlign w:val="subscript"/>
-        </w:rPr>
-        <w:t>max</w:t>
-      </w:r>
-      <w:proofErr w:type="spellEnd"/>
-      <w:r>
-        <w:rPr>
-          <w:rFonts w:eastAsiaTheme="minorEastAsia"/>
-        </w:rPr>
-        <w:t xml:space="preserve"> </w:t>
-      </w:r>
-      <w:r>
-        <w:rPr>
-          <w:rFonts w:eastAsiaTheme="minorEastAsia"/>
-        </w:rPr>
-        <w:t>und</w:t>
-      </w:r>
-      <w:r>
-        <w:rPr>
-          <w:rFonts w:eastAsiaTheme="minorEastAsia"/>
-        </w:rPr>
-        <w:t xml:space="preserve"> K</w:t>
-      </w:r>
-      <w:r>
-        <w:rPr>
-          <w:rFonts w:eastAsiaTheme="minorEastAsia"/>
-          <w:vertAlign w:val="subscript"/>
-        </w:rPr>
-        <w:t>m</w:t>
-      </w:r>
-      <w:r>
-        <w:rPr>
-          <w:rFonts w:eastAsiaTheme="minorEastAsia"/>
-        </w:rPr>
-        <w:t xml:space="preserve"> abgelesen werden.</w:t>
+        <w:t>forward</w:t>
       </w:r>
     </w:p>
     <w:sectPr>

</xml_diff>